<commit_message>
Added L to KM
</commit_message>
<xml_diff>
--- a/lp/c3_1/so/k1.docx
+++ b/lp/c3_1/so/k1.docx
@@ -321,7 +321,16 @@
           <w:kern w:val="0"/>
           <w:szCs w:val="28"/>
         </w:rPr>
-        <w:t>Виконав студент гр. КН</w:t>
+        <w:t xml:space="preserve">Виконав студент гр. </w:t>
+      </w:r>
+      <w:proofErr w:type="spellStart"/>
+      <w:r>
+        <w:rPr>
+          <w:rFonts w:cs="Times New Roman"/>
+          <w:kern w:val="0"/>
+          <w:szCs w:val="28"/>
+        </w:rPr>
+        <w:t>КН</w:t>
       </w:r>
       <w:r>
         <w:rPr>
@@ -331,6 +340,7 @@
         </w:rPr>
         <w:t>з</w:t>
       </w:r>
+      <w:proofErr w:type="spellEnd"/>
       <w:r>
         <w:rPr>
           <w:rFonts w:cs="Times New Roman"/>
@@ -698,7 +708,47 @@
         <w:t>1</w:t>
       </w:r>
       <w:r>
-        <w:t>0. У одному з цехів фабрики іграшок випускають три їх види; трактор по ціні 2.5 у.о., вовк - 4 у.о,, російська трійка - 10 у.о. Трудоємність виготовлення трактора - 0,3, вовка - 0,5 і трійки - 2 нормо-годин. Місячний трудовий ресурс цеху 2400 нормо-год. За місяць може бути реалізовано тракторів до 310 шт., вовків - до 1900 шт., трійок – до</w:t>
+        <w:t xml:space="preserve">0. У одному з </w:t>
+      </w:r>
+      <w:proofErr w:type="spellStart"/>
+      <w:r>
+        <w:t>цехів</w:t>
+      </w:r>
+      <w:proofErr w:type="spellEnd"/>
+      <w:r>
+        <w:t xml:space="preserve"> фабрики іграшок випускають три їх види; трактор по ціні 2.5 </w:t>
+      </w:r>
+      <w:proofErr w:type="spellStart"/>
+      <w:r>
+        <w:t>у.о</w:t>
+      </w:r>
+      <w:proofErr w:type="spellEnd"/>
+      <w:r>
+        <w:t xml:space="preserve">., вовк - 4 </w:t>
+      </w:r>
+      <w:proofErr w:type="spellStart"/>
+      <w:r>
+        <w:t>у.о</w:t>
+      </w:r>
+      <w:proofErr w:type="spellEnd"/>
+      <w:r>
+        <w:t xml:space="preserve">,, російська трійка - 10 </w:t>
+      </w:r>
+      <w:proofErr w:type="spellStart"/>
+      <w:r>
+        <w:t>у.о</w:t>
+      </w:r>
+      <w:proofErr w:type="spellEnd"/>
+      <w:r>
+        <w:t xml:space="preserve">. </w:t>
+      </w:r>
+      <w:proofErr w:type="spellStart"/>
+      <w:r>
+        <w:t>Трудоємність</w:t>
+      </w:r>
+      <w:proofErr w:type="spellEnd"/>
+      <w:r>
+        <w:t xml:space="preserve"> виготовлення трактора - 0,3, вовка - 0,5 і трійки - 2 нормо-годин. Місячний трудовий ресурс цеху 2400 нормо-год. За місяць може бути реалізовано тракторів до 310 шт., вовків - до 1900 шт., трійок – до</w:t>
       </w:r>
       <w:r>
         <w:rPr>
@@ -741,51 +791,18 @@
             <w:rPr>
               <w:rFonts w:ascii="Cambria Math" w:hAnsi="Cambria Math"/>
             </w:rPr>
-            <m:t>2</m:t>
-          </m:r>
-          <m:r>
-            <w:rPr>
-              <w:rFonts w:ascii="Cambria Math" w:hAnsi="Cambria Math"/>
-            </w:rPr>
-            <m:t>.</m:t>
-          </m:r>
-          <m:r>
-            <w:rPr>
-              <w:rFonts w:ascii="Cambria Math" w:hAnsi="Cambria Math"/>
-            </w:rPr>
-            <m:t>5</m:t>
-          </m:r>
-          <m:r>
-            <w:rPr>
-              <w:rFonts w:ascii="Cambria Math" w:hAnsi="Cambria Math"/>
-            </w:rPr>
-            <m:t>*x1+</m:t>
-          </m:r>
-          <m:r>
-            <w:rPr>
-              <w:rFonts w:ascii="Cambria Math" w:hAnsi="Cambria Math"/>
-            </w:rPr>
-            <m:t>4.0</m:t>
-          </m:r>
-          <m:r>
-            <w:rPr>
-              <w:rFonts w:ascii="Cambria Math" w:hAnsi="Cambria Math"/>
-            </w:rPr>
-            <m:t>*x2</m:t>
+            <m:t>2.5*x1+4.0*x2</m:t>
           </m:r>
           <m:r>
             <w:rPr>
               <w:rFonts w:ascii="Cambria Math" w:eastAsiaTheme="minorEastAsia" w:hAnsi="Cambria Math"/>
             </w:rPr>
-            <m:t xml:space="preserve">+ </m:t>
+            <m:t>+ 10*x3→Max</m:t>
           </m:r>
           <m:r>
-            <w:rPr>
-              <w:rFonts w:ascii="Cambria Math" w:eastAsiaTheme="minorEastAsia" w:hAnsi="Cambria Math"/>
-            </w:rPr>
-            <m:t>10*x3→Max</m:t>
-          </m:r>
-          <m:r>
+            <m:rPr>
+              <m:sty m:val="p"/>
+            </m:rPr>
             <w:rPr>
               <w:rFonts w:asciiTheme="majorHAnsi" w:eastAsiaTheme="majorEastAsia" w:hAnsiTheme="majorHAnsi" w:cstheme="majorBidi"/>
             </w:rPr>
@@ -1014,8 +1031,79 @@
                 <w:lang w:val="en-US"/>
                 <w14:ligatures w14:val="none"/>
               </w:rPr>
-              <w:t>Microsoft Excel 15.0 Звіт про результати</w:t>
-            </w:r>
+              <w:t xml:space="preserve">Microsoft Excel 15.0 </w:t>
+            </w:r>
+            <w:proofErr w:type="spellStart"/>
+            <w:r>
+              <w:rPr>
+                <w:rFonts w:ascii="Calibri" w:eastAsia="Times New Roman" w:hAnsi="Calibri" w:cs="Times New Roman"/>
+                <w:b/>
+                <w:bCs/>
+                <w:color w:val="000000"/>
+                <w:kern w:val="0"/>
+                <w:sz w:val="22"/>
+                <w:lang w:val="en-US"/>
+                <w14:ligatures w14:val="none"/>
+              </w:rPr>
+              <w:t>Звіт</w:t>
+            </w:r>
+            <w:proofErr w:type="spellEnd"/>
+            <w:r>
+              <w:rPr>
+                <w:rFonts w:ascii="Calibri" w:eastAsia="Times New Roman" w:hAnsi="Calibri" w:cs="Times New Roman"/>
+                <w:b/>
+                <w:bCs/>
+                <w:color w:val="000000"/>
+                <w:kern w:val="0"/>
+                <w:sz w:val="22"/>
+                <w:lang w:val="en-US"/>
+                <w14:ligatures w14:val="none"/>
+              </w:rPr>
+              <w:t xml:space="preserve"> </w:t>
+            </w:r>
+            <w:proofErr w:type="spellStart"/>
+            <w:r>
+              <w:rPr>
+                <w:rFonts w:ascii="Calibri" w:eastAsia="Times New Roman" w:hAnsi="Calibri" w:cs="Times New Roman"/>
+                <w:b/>
+                <w:bCs/>
+                <w:color w:val="000000"/>
+                <w:kern w:val="0"/>
+                <w:sz w:val="22"/>
+                <w:lang w:val="en-US"/>
+                <w14:ligatures w14:val="none"/>
+              </w:rPr>
+              <w:t>про</w:t>
+            </w:r>
+            <w:proofErr w:type="spellEnd"/>
+            <w:r>
+              <w:rPr>
+                <w:rFonts w:ascii="Calibri" w:eastAsia="Times New Roman" w:hAnsi="Calibri" w:cs="Times New Roman"/>
+                <w:b/>
+                <w:bCs/>
+                <w:color w:val="000000"/>
+                <w:kern w:val="0"/>
+                <w:sz w:val="22"/>
+                <w:lang w:val="en-US"/>
+                <w14:ligatures w14:val="none"/>
+              </w:rPr>
+              <w:t xml:space="preserve"> </w:t>
+            </w:r>
+            <w:proofErr w:type="spellStart"/>
+            <w:r>
+              <w:rPr>
+                <w:rFonts w:ascii="Calibri" w:eastAsia="Times New Roman" w:hAnsi="Calibri" w:cs="Times New Roman"/>
+                <w:b/>
+                <w:bCs/>
+                <w:color w:val="000000"/>
+                <w:kern w:val="0"/>
+                <w:sz w:val="22"/>
+                <w:lang w:val="en-US"/>
+                <w14:ligatures w14:val="none"/>
+              </w:rPr>
+              <w:t>результати</w:t>
+            </w:r>
+            <w:proofErr w:type="spellEnd"/>
           </w:p>
         </w:tc>
         <w:tc>
@@ -1142,6 +1230,7 @@
                 <w14:ligatures w14:val="none"/>
               </w:rPr>
             </w:pPr>
+            <w:proofErr w:type="spellStart"/>
             <w:r>
               <w:rPr>
                 <w:rFonts w:ascii="Calibri" w:eastAsia="Times New Roman" w:hAnsi="Calibri" w:cs="Times New Roman"/>
@@ -1153,7 +1242,21 @@
                 <w:lang w:val="en-US"/>
                 <w14:ligatures w14:val="none"/>
               </w:rPr>
-              <w:t>Аркуш: [v10.xlsx]0</w:t>
+              <w:t>Аркуш</w:t>
+            </w:r>
+            <w:proofErr w:type="spellEnd"/>
+            <w:r>
+              <w:rPr>
+                <w:rFonts w:ascii="Calibri" w:eastAsia="Times New Roman" w:hAnsi="Calibri" w:cs="Times New Roman"/>
+                <w:b/>
+                <w:bCs/>
+                <w:color w:val="000000"/>
+                <w:kern w:val="0"/>
+                <w:sz w:val="22"/>
+                <w:lang w:val="en-US"/>
+                <w14:ligatures w14:val="none"/>
+              </w:rPr>
+              <w:t>: [v10.xlsx]0</w:t>
             </w:r>
           </w:p>
         </w:tc>
@@ -1339,6 +1442,7 @@
                 <w14:ligatures w14:val="none"/>
               </w:rPr>
             </w:pPr>
+            <w:proofErr w:type="spellStart"/>
             <w:r>
               <w:rPr>
                 <w:rFonts w:ascii="Calibri" w:eastAsia="Times New Roman" w:hAnsi="Calibri" w:cs="Times New Roman"/>
@@ -1350,7 +1454,49 @@
                 <w:lang w:val="en-US"/>
                 <w14:ligatures w14:val="none"/>
               </w:rPr>
-              <w:t>Звіт створено: 27.12.2014 17:26:04</w:t>
+              <w:t>Звіт</w:t>
+            </w:r>
+            <w:proofErr w:type="spellEnd"/>
+            <w:r>
+              <w:rPr>
+                <w:rFonts w:ascii="Calibri" w:eastAsia="Times New Roman" w:hAnsi="Calibri" w:cs="Times New Roman"/>
+                <w:b/>
+                <w:bCs/>
+                <w:color w:val="000000"/>
+                <w:kern w:val="0"/>
+                <w:sz w:val="22"/>
+                <w:lang w:val="en-US"/>
+                <w14:ligatures w14:val="none"/>
+              </w:rPr>
+              <w:t xml:space="preserve"> </w:t>
+            </w:r>
+            <w:proofErr w:type="spellStart"/>
+            <w:r>
+              <w:rPr>
+                <w:rFonts w:ascii="Calibri" w:eastAsia="Times New Roman" w:hAnsi="Calibri" w:cs="Times New Roman"/>
+                <w:b/>
+                <w:bCs/>
+                <w:color w:val="000000"/>
+                <w:kern w:val="0"/>
+                <w:sz w:val="22"/>
+                <w:lang w:val="en-US"/>
+                <w14:ligatures w14:val="none"/>
+              </w:rPr>
+              <w:t>створено</w:t>
+            </w:r>
+            <w:proofErr w:type="spellEnd"/>
+            <w:r>
+              <w:rPr>
+                <w:rFonts w:ascii="Calibri" w:eastAsia="Times New Roman" w:hAnsi="Calibri" w:cs="Times New Roman"/>
+                <w:b/>
+                <w:bCs/>
+                <w:color w:val="000000"/>
+                <w:kern w:val="0"/>
+                <w:sz w:val="22"/>
+                <w:lang w:val="en-US"/>
+                <w14:ligatures w14:val="none"/>
+              </w:rPr>
+              <w:t>: 27.12.2014 17:26:04</w:t>
             </w:r>
           </w:p>
         </w:tc>
@@ -1478,6 +1624,7 @@
                 <w14:ligatures w14:val="none"/>
               </w:rPr>
             </w:pPr>
+            <w:proofErr w:type="spellStart"/>
             <w:r>
               <w:rPr>
                 <w:rFonts w:ascii="Calibri" w:eastAsia="Times New Roman" w:hAnsi="Calibri" w:cs="Times New Roman"/>
@@ -1489,7 +1636,217 @@
                 <w:lang w:val="en-US"/>
                 <w14:ligatures w14:val="none"/>
               </w:rPr>
-              <w:t>Результат: Розв'язання знайдено. Усі обмеження й умови оптимальності дотримані.</w:t>
+              <w:t>Результат</w:t>
+            </w:r>
+            <w:proofErr w:type="spellEnd"/>
+            <w:r>
+              <w:rPr>
+                <w:rFonts w:ascii="Calibri" w:eastAsia="Times New Roman" w:hAnsi="Calibri" w:cs="Times New Roman"/>
+                <w:b/>
+                <w:bCs/>
+                <w:color w:val="000000"/>
+                <w:kern w:val="0"/>
+                <w:sz w:val="22"/>
+                <w:lang w:val="en-US"/>
+                <w14:ligatures w14:val="none"/>
+              </w:rPr>
+              <w:t xml:space="preserve">: </w:t>
+            </w:r>
+            <w:proofErr w:type="spellStart"/>
+            <w:r>
+              <w:rPr>
+                <w:rFonts w:ascii="Calibri" w:eastAsia="Times New Roman" w:hAnsi="Calibri" w:cs="Times New Roman"/>
+                <w:b/>
+                <w:bCs/>
+                <w:color w:val="000000"/>
+                <w:kern w:val="0"/>
+                <w:sz w:val="22"/>
+                <w:lang w:val="en-US"/>
+                <w14:ligatures w14:val="none"/>
+              </w:rPr>
+              <w:t>Розв'язання</w:t>
+            </w:r>
+            <w:proofErr w:type="spellEnd"/>
+            <w:r>
+              <w:rPr>
+                <w:rFonts w:ascii="Calibri" w:eastAsia="Times New Roman" w:hAnsi="Calibri" w:cs="Times New Roman"/>
+                <w:b/>
+                <w:bCs/>
+                <w:color w:val="000000"/>
+                <w:kern w:val="0"/>
+                <w:sz w:val="22"/>
+                <w:lang w:val="en-US"/>
+                <w14:ligatures w14:val="none"/>
+              </w:rPr>
+              <w:t xml:space="preserve"> </w:t>
+            </w:r>
+            <w:proofErr w:type="spellStart"/>
+            <w:r>
+              <w:rPr>
+                <w:rFonts w:ascii="Calibri" w:eastAsia="Times New Roman" w:hAnsi="Calibri" w:cs="Times New Roman"/>
+                <w:b/>
+                <w:bCs/>
+                <w:color w:val="000000"/>
+                <w:kern w:val="0"/>
+                <w:sz w:val="22"/>
+                <w:lang w:val="en-US"/>
+                <w14:ligatures w14:val="none"/>
+              </w:rPr>
+              <w:t>знайдено</w:t>
+            </w:r>
+            <w:proofErr w:type="spellEnd"/>
+            <w:r>
+              <w:rPr>
+                <w:rFonts w:ascii="Calibri" w:eastAsia="Times New Roman" w:hAnsi="Calibri" w:cs="Times New Roman"/>
+                <w:b/>
+                <w:bCs/>
+                <w:color w:val="000000"/>
+                <w:kern w:val="0"/>
+                <w:sz w:val="22"/>
+                <w:lang w:val="en-US"/>
+                <w14:ligatures w14:val="none"/>
+              </w:rPr>
+              <w:t xml:space="preserve">. </w:t>
+            </w:r>
+            <w:proofErr w:type="spellStart"/>
+            <w:r>
+              <w:rPr>
+                <w:rFonts w:ascii="Calibri" w:eastAsia="Times New Roman" w:hAnsi="Calibri" w:cs="Times New Roman"/>
+                <w:b/>
+                <w:bCs/>
+                <w:color w:val="000000"/>
+                <w:kern w:val="0"/>
+                <w:sz w:val="22"/>
+                <w:lang w:val="en-US"/>
+                <w14:ligatures w14:val="none"/>
+              </w:rPr>
+              <w:t>Усі</w:t>
+            </w:r>
+            <w:proofErr w:type="spellEnd"/>
+            <w:r>
+              <w:rPr>
+                <w:rFonts w:ascii="Calibri" w:eastAsia="Times New Roman" w:hAnsi="Calibri" w:cs="Times New Roman"/>
+                <w:b/>
+                <w:bCs/>
+                <w:color w:val="000000"/>
+                <w:kern w:val="0"/>
+                <w:sz w:val="22"/>
+                <w:lang w:val="en-US"/>
+                <w14:ligatures w14:val="none"/>
+              </w:rPr>
+              <w:t xml:space="preserve"> </w:t>
+            </w:r>
+            <w:proofErr w:type="spellStart"/>
+            <w:r>
+              <w:rPr>
+                <w:rFonts w:ascii="Calibri" w:eastAsia="Times New Roman" w:hAnsi="Calibri" w:cs="Times New Roman"/>
+                <w:b/>
+                <w:bCs/>
+                <w:color w:val="000000"/>
+                <w:kern w:val="0"/>
+                <w:sz w:val="22"/>
+                <w:lang w:val="en-US"/>
+                <w14:ligatures w14:val="none"/>
+              </w:rPr>
+              <w:t>обмеження</w:t>
+            </w:r>
+            <w:proofErr w:type="spellEnd"/>
+            <w:r>
+              <w:rPr>
+                <w:rFonts w:ascii="Calibri" w:eastAsia="Times New Roman" w:hAnsi="Calibri" w:cs="Times New Roman"/>
+                <w:b/>
+                <w:bCs/>
+                <w:color w:val="000000"/>
+                <w:kern w:val="0"/>
+                <w:sz w:val="22"/>
+                <w:lang w:val="en-US"/>
+                <w14:ligatures w14:val="none"/>
+              </w:rPr>
+              <w:t xml:space="preserve"> й </w:t>
+            </w:r>
+            <w:proofErr w:type="spellStart"/>
+            <w:r>
+              <w:rPr>
+                <w:rFonts w:ascii="Calibri" w:eastAsia="Times New Roman" w:hAnsi="Calibri" w:cs="Times New Roman"/>
+                <w:b/>
+                <w:bCs/>
+                <w:color w:val="000000"/>
+                <w:kern w:val="0"/>
+                <w:sz w:val="22"/>
+                <w:lang w:val="en-US"/>
+                <w14:ligatures w14:val="none"/>
+              </w:rPr>
+              <w:t>умови</w:t>
+            </w:r>
+            <w:proofErr w:type="spellEnd"/>
+            <w:r>
+              <w:rPr>
+                <w:rFonts w:ascii="Calibri" w:eastAsia="Times New Roman" w:hAnsi="Calibri" w:cs="Times New Roman"/>
+                <w:b/>
+                <w:bCs/>
+                <w:color w:val="000000"/>
+                <w:kern w:val="0"/>
+                <w:sz w:val="22"/>
+                <w:lang w:val="en-US"/>
+                <w14:ligatures w14:val="none"/>
+              </w:rPr>
+              <w:t xml:space="preserve"> </w:t>
+            </w:r>
+            <w:proofErr w:type="spellStart"/>
+            <w:r>
+              <w:rPr>
+                <w:rFonts w:ascii="Calibri" w:eastAsia="Times New Roman" w:hAnsi="Calibri" w:cs="Times New Roman"/>
+                <w:b/>
+                <w:bCs/>
+                <w:color w:val="000000"/>
+                <w:kern w:val="0"/>
+                <w:sz w:val="22"/>
+                <w:lang w:val="en-US"/>
+                <w14:ligatures w14:val="none"/>
+              </w:rPr>
+              <w:t>оптимальності</w:t>
+            </w:r>
+            <w:proofErr w:type="spellEnd"/>
+            <w:r>
+              <w:rPr>
+                <w:rFonts w:ascii="Calibri" w:eastAsia="Times New Roman" w:hAnsi="Calibri" w:cs="Times New Roman"/>
+                <w:b/>
+                <w:bCs/>
+                <w:color w:val="000000"/>
+                <w:kern w:val="0"/>
+                <w:sz w:val="22"/>
+                <w:lang w:val="en-US"/>
+                <w14:ligatures w14:val="none"/>
+              </w:rPr>
+              <w:t xml:space="preserve"> </w:t>
+            </w:r>
+            <w:proofErr w:type="spellStart"/>
+            <w:r>
+              <w:rPr>
+                <w:rFonts w:ascii="Calibri" w:eastAsia="Times New Roman" w:hAnsi="Calibri" w:cs="Times New Roman"/>
+                <w:b/>
+                <w:bCs/>
+                <w:color w:val="000000"/>
+                <w:kern w:val="0"/>
+                <w:sz w:val="22"/>
+                <w:lang w:val="en-US"/>
+                <w14:ligatures w14:val="none"/>
+              </w:rPr>
+              <w:t>дотримані</w:t>
+            </w:r>
+            <w:proofErr w:type="spellEnd"/>
+            <w:r>
+              <w:rPr>
+                <w:rFonts w:ascii="Calibri" w:eastAsia="Times New Roman" w:hAnsi="Calibri" w:cs="Times New Roman"/>
+                <w:b/>
+                <w:bCs/>
+                <w:color w:val="000000"/>
+                <w:kern w:val="0"/>
+                <w:sz w:val="22"/>
+                <w:lang w:val="en-US"/>
+                <w14:ligatures w14:val="none"/>
+              </w:rPr>
+              <w:t>.</w:t>
             </w:r>
           </w:p>
         </w:tc>
@@ -1528,6 +1885,7 @@
                 <w14:ligatures w14:val="none"/>
               </w:rPr>
             </w:pPr>
+            <w:proofErr w:type="spellStart"/>
             <w:r>
               <w:rPr>
                 <w:rFonts w:ascii="Calibri" w:eastAsia="Times New Roman" w:hAnsi="Calibri" w:cs="Times New Roman"/>
@@ -1539,8 +1897,37 @@
                 <w:lang w:val="en-US"/>
                 <w14:ligatures w14:val="none"/>
               </w:rPr>
-              <w:t>Модуль розв'язувача</w:t>
-            </w:r>
+              <w:t>Модуль</w:t>
+            </w:r>
+            <w:proofErr w:type="spellEnd"/>
+            <w:r>
+              <w:rPr>
+                <w:rFonts w:ascii="Calibri" w:eastAsia="Times New Roman" w:hAnsi="Calibri" w:cs="Times New Roman"/>
+                <w:b/>
+                <w:bCs/>
+                <w:color w:val="000000"/>
+                <w:kern w:val="0"/>
+                <w:sz w:val="22"/>
+                <w:lang w:val="en-US"/>
+                <w14:ligatures w14:val="none"/>
+              </w:rPr>
+              <w:t xml:space="preserve"> </w:t>
+            </w:r>
+            <w:proofErr w:type="spellStart"/>
+            <w:r>
+              <w:rPr>
+                <w:rFonts w:ascii="Calibri" w:eastAsia="Times New Roman" w:hAnsi="Calibri" w:cs="Times New Roman"/>
+                <w:b/>
+                <w:bCs/>
+                <w:color w:val="000000"/>
+                <w:kern w:val="0"/>
+                <w:sz w:val="22"/>
+                <w:lang w:val="en-US"/>
+                <w14:ligatures w14:val="none"/>
+              </w:rPr>
+              <w:t>розв'язувача</w:t>
+            </w:r>
+            <w:proofErr w:type="spellEnd"/>
           </w:p>
         </w:tc>
         <w:tc>
@@ -1723,17 +2110,67 @@
                 <w14:ligatures w14:val="none"/>
               </w:rPr>
             </w:pPr>
-            <w:r>
-              <w:rPr>
-                <w:rFonts w:ascii="Calibri" w:eastAsia="Times New Roman" w:hAnsi="Calibri" w:cs="Times New Roman"/>
-                <w:color w:val="000000"/>
-                <w:kern w:val="0"/>
-                <w:sz w:val="22"/>
-                <w:lang w:val="en-US"/>
-                <w14:ligatures w14:val="none"/>
-              </w:rPr>
-              <w:t>Модуль: За симплекс-методом</w:t>
-            </w:r>
+            <w:proofErr w:type="spellStart"/>
+            <w:r>
+              <w:rPr>
+                <w:rFonts w:ascii="Calibri" w:eastAsia="Times New Roman" w:hAnsi="Calibri" w:cs="Times New Roman"/>
+                <w:color w:val="000000"/>
+                <w:kern w:val="0"/>
+                <w:sz w:val="22"/>
+                <w:lang w:val="en-US"/>
+                <w14:ligatures w14:val="none"/>
+              </w:rPr>
+              <w:t>Модуль</w:t>
+            </w:r>
+            <w:proofErr w:type="spellEnd"/>
+            <w:r>
+              <w:rPr>
+                <w:rFonts w:ascii="Calibri" w:eastAsia="Times New Roman" w:hAnsi="Calibri" w:cs="Times New Roman"/>
+                <w:color w:val="000000"/>
+                <w:kern w:val="0"/>
+                <w:sz w:val="22"/>
+                <w:lang w:val="en-US"/>
+                <w14:ligatures w14:val="none"/>
+              </w:rPr>
+              <w:t xml:space="preserve">: </w:t>
+            </w:r>
+            <w:proofErr w:type="spellStart"/>
+            <w:r>
+              <w:rPr>
+                <w:rFonts w:ascii="Calibri" w:eastAsia="Times New Roman" w:hAnsi="Calibri" w:cs="Times New Roman"/>
+                <w:color w:val="000000"/>
+                <w:kern w:val="0"/>
+                <w:sz w:val="22"/>
+                <w:lang w:val="en-US"/>
+                <w14:ligatures w14:val="none"/>
+              </w:rPr>
+              <w:t>За</w:t>
+            </w:r>
+            <w:proofErr w:type="spellEnd"/>
+            <w:r>
+              <w:rPr>
+                <w:rFonts w:ascii="Calibri" w:eastAsia="Times New Roman" w:hAnsi="Calibri" w:cs="Times New Roman"/>
+                <w:color w:val="000000"/>
+                <w:kern w:val="0"/>
+                <w:sz w:val="22"/>
+                <w:lang w:val="en-US"/>
+                <w14:ligatures w14:val="none"/>
+              </w:rPr>
+              <w:t xml:space="preserve"> </w:t>
+            </w:r>
+            <w:proofErr w:type="spellStart"/>
+            <w:r>
+              <w:rPr>
+                <w:rFonts w:ascii="Calibri" w:eastAsia="Times New Roman" w:hAnsi="Calibri" w:cs="Times New Roman"/>
+                <w:color w:val="000000"/>
+                <w:kern w:val="0"/>
+                <w:sz w:val="22"/>
+                <w:lang w:val="en-US"/>
+                <w14:ligatures w14:val="none"/>
+              </w:rPr>
+              <w:t>симплекс-методом</w:t>
+            </w:r>
+            <w:proofErr w:type="spellEnd"/>
           </w:p>
         </w:tc>
         <w:tc>
@@ -1885,16 +2322,77 @@
                 <w14:ligatures w14:val="none"/>
               </w:rPr>
             </w:pPr>
-            <w:r>
-              <w:rPr>
-                <w:rFonts w:ascii="Calibri" w:eastAsia="Times New Roman" w:hAnsi="Calibri" w:cs="Times New Roman"/>
-                <w:color w:val="000000"/>
-                <w:kern w:val="0"/>
-                <w:sz w:val="22"/>
-                <w:lang w:val="en-US"/>
-                <w14:ligatures w14:val="none"/>
-              </w:rPr>
-              <w:t>Час розв'язання: 0,016 Секунди.</w:t>
+            <w:proofErr w:type="spellStart"/>
+            <w:r>
+              <w:rPr>
+                <w:rFonts w:ascii="Calibri" w:eastAsia="Times New Roman" w:hAnsi="Calibri" w:cs="Times New Roman"/>
+                <w:color w:val="000000"/>
+                <w:kern w:val="0"/>
+                <w:sz w:val="22"/>
+                <w:lang w:val="en-US"/>
+                <w14:ligatures w14:val="none"/>
+              </w:rPr>
+              <w:t>Час</w:t>
+            </w:r>
+            <w:proofErr w:type="spellEnd"/>
+            <w:r>
+              <w:rPr>
+                <w:rFonts w:ascii="Calibri" w:eastAsia="Times New Roman" w:hAnsi="Calibri" w:cs="Times New Roman"/>
+                <w:color w:val="000000"/>
+                <w:kern w:val="0"/>
+                <w:sz w:val="22"/>
+                <w:lang w:val="en-US"/>
+                <w14:ligatures w14:val="none"/>
+              </w:rPr>
+              <w:t xml:space="preserve"> </w:t>
+            </w:r>
+            <w:proofErr w:type="spellStart"/>
+            <w:r>
+              <w:rPr>
+                <w:rFonts w:ascii="Calibri" w:eastAsia="Times New Roman" w:hAnsi="Calibri" w:cs="Times New Roman"/>
+                <w:color w:val="000000"/>
+                <w:kern w:val="0"/>
+                <w:sz w:val="22"/>
+                <w:lang w:val="en-US"/>
+                <w14:ligatures w14:val="none"/>
+              </w:rPr>
+              <w:t>розв'язання</w:t>
+            </w:r>
+            <w:proofErr w:type="spellEnd"/>
+            <w:r>
+              <w:rPr>
+                <w:rFonts w:ascii="Calibri" w:eastAsia="Times New Roman" w:hAnsi="Calibri" w:cs="Times New Roman"/>
+                <w:color w:val="000000"/>
+                <w:kern w:val="0"/>
+                <w:sz w:val="22"/>
+                <w:lang w:val="en-US"/>
+                <w14:ligatures w14:val="none"/>
+              </w:rPr>
+              <w:t xml:space="preserve">: 0,016 </w:t>
+            </w:r>
+            <w:proofErr w:type="spellStart"/>
+            <w:r>
+              <w:rPr>
+                <w:rFonts w:ascii="Calibri" w:eastAsia="Times New Roman" w:hAnsi="Calibri" w:cs="Times New Roman"/>
+                <w:color w:val="000000"/>
+                <w:kern w:val="0"/>
+                <w:sz w:val="22"/>
+                <w:lang w:val="en-US"/>
+                <w14:ligatures w14:val="none"/>
+              </w:rPr>
+              <w:t>Секунди</w:t>
+            </w:r>
+            <w:proofErr w:type="spellEnd"/>
+            <w:r>
+              <w:rPr>
+                <w:rFonts w:ascii="Calibri" w:eastAsia="Times New Roman" w:hAnsi="Calibri" w:cs="Times New Roman"/>
+                <w:color w:val="000000"/>
+                <w:kern w:val="0"/>
+                <w:sz w:val="22"/>
+                <w:lang w:val="en-US"/>
+                <w14:ligatures w14:val="none"/>
+              </w:rPr>
+              <w:t>.</w:t>
             </w:r>
           </w:p>
         </w:tc>
@@ -2047,16 +2545,53 @@
                 <w14:ligatures w14:val="none"/>
               </w:rPr>
             </w:pPr>
-            <w:r>
-              <w:rPr>
-                <w:rFonts w:ascii="Calibri" w:eastAsia="Times New Roman" w:hAnsi="Calibri" w:cs="Times New Roman"/>
-                <w:color w:val="000000"/>
-                <w:kern w:val="0"/>
-                <w:sz w:val="22"/>
-                <w:lang w:val="en-US"/>
-                <w14:ligatures w14:val="none"/>
-              </w:rPr>
-              <w:t>Ітерації: 1 Підзадачі: 2</w:t>
+            <w:proofErr w:type="spellStart"/>
+            <w:r>
+              <w:rPr>
+                <w:rFonts w:ascii="Calibri" w:eastAsia="Times New Roman" w:hAnsi="Calibri" w:cs="Times New Roman"/>
+                <w:color w:val="000000"/>
+                <w:kern w:val="0"/>
+                <w:sz w:val="22"/>
+                <w:lang w:val="en-US"/>
+                <w14:ligatures w14:val="none"/>
+              </w:rPr>
+              <w:t>Ітерації</w:t>
+            </w:r>
+            <w:proofErr w:type="spellEnd"/>
+            <w:r>
+              <w:rPr>
+                <w:rFonts w:ascii="Calibri" w:eastAsia="Times New Roman" w:hAnsi="Calibri" w:cs="Times New Roman"/>
+                <w:color w:val="000000"/>
+                <w:kern w:val="0"/>
+                <w:sz w:val="22"/>
+                <w:lang w:val="en-US"/>
+                <w14:ligatures w14:val="none"/>
+              </w:rPr>
+              <w:t xml:space="preserve">: 1 </w:t>
+            </w:r>
+            <w:proofErr w:type="spellStart"/>
+            <w:r>
+              <w:rPr>
+                <w:rFonts w:ascii="Calibri" w:eastAsia="Times New Roman" w:hAnsi="Calibri" w:cs="Times New Roman"/>
+                <w:color w:val="000000"/>
+                <w:kern w:val="0"/>
+                <w:sz w:val="22"/>
+                <w:lang w:val="en-US"/>
+                <w14:ligatures w14:val="none"/>
+              </w:rPr>
+              <w:t>Підзадачі</w:t>
+            </w:r>
+            <w:proofErr w:type="spellEnd"/>
+            <w:r>
+              <w:rPr>
+                <w:rFonts w:ascii="Calibri" w:eastAsia="Times New Roman" w:hAnsi="Calibri" w:cs="Times New Roman"/>
+                <w:color w:val="000000"/>
+                <w:kern w:val="0"/>
+                <w:sz w:val="22"/>
+                <w:lang w:val="en-US"/>
+                <w14:ligatures w14:val="none"/>
+              </w:rPr>
+              <w:t>: 2</w:t>
             </w:r>
           </w:p>
         </w:tc>
@@ -2211,6 +2746,7 @@
                 <w14:ligatures w14:val="none"/>
               </w:rPr>
             </w:pPr>
+            <w:proofErr w:type="spellStart"/>
             <w:r>
               <w:rPr>
                 <w:rFonts w:ascii="Calibri" w:eastAsia="Times New Roman" w:hAnsi="Calibri" w:cs="Times New Roman"/>
@@ -2222,8 +2758,65 @@
                 <w:lang w:val="en-US"/>
                 <w14:ligatures w14:val="none"/>
               </w:rPr>
-              <w:t>Параметри модуля розв'язувача</w:t>
-            </w:r>
+              <w:t>Параметри</w:t>
+            </w:r>
+            <w:proofErr w:type="spellEnd"/>
+            <w:r>
+              <w:rPr>
+                <w:rFonts w:ascii="Calibri" w:eastAsia="Times New Roman" w:hAnsi="Calibri" w:cs="Times New Roman"/>
+                <w:b/>
+                <w:bCs/>
+                <w:color w:val="000000"/>
+                <w:kern w:val="0"/>
+                <w:sz w:val="22"/>
+                <w:lang w:val="en-US"/>
+                <w14:ligatures w14:val="none"/>
+              </w:rPr>
+              <w:t xml:space="preserve"> </w:t>
+            </w:r>
+            <w:proofErr w:type="spellStart"/>
+            <w:r>
+              <w:rPr>
+                <w:rFonts w:ascii="Calibri" w:eastAsia="Times New Roman" w:hAnsi="Calibri" w:cs="Times New Roman"/>
+                <w:b/>
+                <w:bCs/>
+                <w:color w:val="000000"/>
+                <w:kern w:val="0"/>
+                <w:sz w:val="22"/>
+                <w:lang w:val="en-US"/>
+                <w14:ligatures w14:val="none"/>
+              </w:rPr>
+              <w:t>модуля</w:t>
+            </w:r>
+            <w:proofErr w:type="spellEnd"/>
+            <w:r>
+              <w:rPr>
+                <w:rFonts w:ascii="Calibri" w:eastAsia="Times New Roman" w:hAnsi="Calibri" w:cs="Times New Roman"/>
+                <w:b/>
+                <w:bCs/>
+                <w:color w:val="000000"/>
+                <w:kern w:val="0"/>
+                <w:sz w:val="22"/>
+                <w:lang w:val="en-US"/>
+                <w14:ligatures w14:val="none"/>
+              </w:rPr>
+              <w:t xml:space="preserve"> </w:t>
+            </w:r>
+            <w:proofErr w:type="spellStart"/>
+            <w:r>
+              <w:rPr>
+                <w:rFonts w:ascii="Calibri" w:eastAsia="Times New Roman" w:hAnsi="Calibri" w:cs="Times New Roman"/>
+                <w:b/>
+                <w:bCs/>
+                <w:color w:val="000000"/>
+                <w:kern w:val="0"/>
+                <w:sz w:val="22"/>
+                <w:lang w:val="en-US"/>
+                <w14:ligatures w14:val="none"/>
+              </w:rPr>
+              <w:t>розв'язувача</w:t>
+            </w:r>
+            <w:proofErr w:type="spellEnd"/>
           </w:p>
         </w:tc>
         <w:tc>
@@ -2377,16 +2970,173 @@
                 <w14:ligatures w14:val="none"/>
               </w:rPr>
             </w:pPr>
-            <w:r>
-              <w:rPr>
-                <w:rFonts w:ascii="Calibri" w:eastAsia="Times New Roman" w:hAnsi="Calibri" w:cs="Times New Roman"/>
-                <w:color w:val="000000"/>
-                <w:kern w:val="0"/>
-                <w:sz w:val="22"/>
-                <w:lang w:val="en-US"/>
-                <w14:ligatures w14:val="none"/>
-              </w:rPr>
-              <w:t>Максимальний час Без обмежень,  Ітерації Без обмежень, Precision 0,1</w:t>
+            <w:proofErr w:type="spellStart"/>
+            <w:r>
+              <w:rPr>
+                <w:rFonts w:ascii="Calibri" w:eastAsia="Times New Roman" w:hAnsi="Calibri" w:cs="Times New Roman"/>
+                <w:color w:val="000000"/>
+                <w:kern w:val="0"/>
+                <w:sz w:val="22"/>
+                <w:lang w:val="en-US"/>
+                <w14:ligatures w14:val="none"/>
+              </w:rPr>
+              <w:t>Максимальний</w:t>
+            </w:r>
+            <w:proofErr w:type="spellEnd"/>
+            <w:r>
+              <w:rPr>
+                <w:rFonts w:ascii="Calibri" w:eastAsia="Times New Roman" w:hAnsi="Calibri" w:cs="Times New Roman"/>
+                <w:color w:val="000000"/>
+                <w:kern w:val="0"/>
+                <w:sz w:val="22"/>
+                <w:lang w:val="en-US"/>
+                <w14:ligatures w14:val="none"/>
+              </w:rPr>
+              <w:t xml:space="preserve"> </w:t>
+            </w:r>
+            <w:proofErr w:type="spellStart"/>
+            <w:r>
+              <w:rPr>
+                <w:rFonts w:ascii="Calibri" w:eastAsia="Times New Roman" w:hAnsi="Calibri" w:cs="Times New Roman"/>
+                <w:color w:val="000000"/>
+                <w:kern w:val="0"/>
+                <w:sz w:val="22"/>
+                <w:lang w:val="en-US"/>
+                <w14:ligatures w14:val="none"/>
+              </w:rPr>
+              <w:t>час</w:t>
+            </w:r>
+            <w:proofErr w:type="spellEnd"/>
+            <w:r>
+              <w:rPr>
+                <w:rFonts w:ascii="Calibri" w:eastAsia="Times New Roman" w:hAnsi="Calibri" w:cs="Times New Roman"/>
+                <w:color w:val="000000"/>
+                <w:kern w:val="0"/>
+                <w:sz w:val="22"/>
+                <w:lang w:val="en-US"/>
+                <w14:ligatures w14:val="none"/>
+              </w:rPr>
+              <w:t xml:space="preserve"> </w:t>
+            </w:r>
+            <w:proofErr w:type="spellStart"/>
+            <w:r>
+              <w:rPr>
+                <w:rFonts w:ascii="Calibri" w:eastAsia="Times New Roman" w:hAnsi="Calibri" w:cs="Times New Roman"/>
+                <w:color w:val="000000"/>
+                <w:kern w:val="0"/>
+                <w:sz w:val="22"/>
+                <w:lang w:val="en-US"/>
+                <w14:ligatures w14:val="none"/>
+              </w:rPr>
+              <w:t>Без</w:t>
+            </w:r>
+            <w:proofErr w:type="spellEnd"/>
+            <w:r>
+              <w:rPr>
+                <w:rFonts w:ascii="Calibri" w:eastAsia="Times New Roman" w:hAnsi="Calibri" w:cs="Times New Roman"/>
+                <w:color w:val="000000"/>
+                <w:kern w:val="0"/>
+                <w:sz w:val="22"/>
+                <w:lang w:val="en-US"/>
+                <w14:ligatures w14:val="none"/>
+              </w:rPr>
+              <w:t xml:space="preserve"> </w:t>
+            </w:r>
+            <w:proofErr w:type="spellStart"/>
+            <w:r>
+              <w:rPr>
+                <w:rFonts w:ascii="Calibri" w:eastAsia="Times New Roman" w:hAnsi="Calibri" w:cs="Times New Roman"/>
+                <w:color w:val="000000"/>
+                <w:kern w:val="0"/>
+                <w:sz w:val="22"/>
+                <w:lang w:val="en-US"/>
+                <w14:ligatures w14:val="none"/>
+              </w:rPr>
+              <w:t>обмежень</w:t>
+            </w:r>
+            <w:proofErr w:type="spellEnd"/>
+            <w:r>
+              <w:rPr>
+                <w:rFonts w:ascii="Calibri" w:eastAsia="Times New Roman" w:hAnsi="Calibri" w:cs="Times New Roman"/>
+                <w:color w:val="000000"/>
+                <w:kern w:val="0"/>
+                <w:sz w:val="22"/>
+                <w:lang w:val="en-US"/>
+                <w14:ligatures w14:val="none"/>
+              </w:rPr>
+              <w:t xml:space="preserve">,  </w:t>
+            </w:r>
+            <w:proofErr w:type="spellStart"/>
+            <w:r>
+              <w:rPr>
+                <w:rFonts w:ascii="Calibri" w:eastAsia="Times New Roman" w:hAnsi="Calibri" w:cs="Times New Roman"/>
+                <w:color w:val="000000"/>
+                <w:kern w:val="0"/>
+                <w:sz w:val="22"/>
+                <w:lang w:val="en-US"/>
+                <w14:ligatures w14:val="none"/>
+              </w:rPr>
+              <w:t>Ітерації</w:t>
+            </w:r>
+            <w:proofErr w:type="spellEnd"/>
+            <w:r>
+              <w:rPr>
+                <w:rFonts w:ascii="Calibri" w:eastAsia="Times New Roman" w:hAnsi="Calibri" w:cs="Times New Roman"/>
+                <w:color w:val="000000"/>
+                <w:kern w:val="0"/>
+                <w:sz w:val="22"/>
+                <w:lang w:val="en-US"/>
+                <w14:ligatures w14:val="none"/>
+              </w:rPr>
+              <w:t xml:space="preserve"> </w:t>
+            </w:r>
+            <w:proofErr w:type="spellStart"/>
+            <w:r>
+              <w:rPr>
+                <w:rFonts w:ascii="Calibri" w:eastAsia="Times New Roman" w:hAnsi="Calibri" w:cs="Times New Roman"/>
+                <w:color w:val="000000"/>
+                <w:kern w:val="0"/>
+                <w:sz w:val="22"/>
+                <w:lang w:val="en-US"/>
+                <w14:ligatures w14:val="none"/>
+              </w:rPr>
+              <w:t>Без</w:t>
+            </w:r>
+            <w:proofErr w:type="spellEnd"/>
+            <w:r>
+              <w:rPr>
+                <w:rFonts w:ascii="Calibri" w:eastAsia="Times New Roman" w:hAnsi="Calibri" w:cs="Times New Roman"/>
+                <w:color w:val="000000"/>
+                <w:kern w:val="0"/>
+                <w:sz w:val="22"/>
+                <w:lang w:val="en-US"/>
+                <w14:ligatures w14:val="none"/>
+              </w:rPr>
+              <w:t xml:space="preserve"> </w:t>
+            </w:r>
+            <w:proofErr w:type="spellStart"/>
+            <w:r>
+              <w:rPr>
+                <w:rFonts w:ascii="Calibri" w:eastAsia="Times New Roman" w:hAnsi="Calibri" w:cs="Times New Roman"/>
+                <w:color w:val="000000"/>
+                <w:kern w:val="0"/>
+                <w:sz w:val="22"/>
+                <w:lang w:val="en-US"/>
+                <w14:ligatures w14:val="none"/>
+              </w:rPr>
+              <w:t>обмежень</w:t>
+            </w:r>
+            <w:proofErr w:type="spellEnd"/>
+            <w:r>
+              <w:rPr>
+                <w:rFonts w:ascii="Calibri" w:eastAsia="Times New Roman" w:hAnsi="Calibri" w:cs="Times New Roman"/>
+                <w:color w:val="000000"/>
+                <w:kern w:val="0"/>
+                <w:sz w:val="22"/>
+                <w:lang w:val="en-US"/>
+                <w14:ligatures w14:val="none"/>
+              </w:rPr>
+              <w:t>, Precision 0,1</w:t>
             </w:r>
           </w:p>
         </w:tc>
@@ -2481,17 +3231,403 @@
                 <w14:ligatures w14:val="none"/>
               </w:rPr>
             </w:pPr>
-            <w:r>
-              <w:rPr>
-                <w:rFonts w:ascii="Calibri" w:eastAsia="Times New Roman" w:hAnsi="Calibri" w:cs="Times New Roman"/>
-                <w:color w:val="000000"/>
-                <w:kern w:val="0"/>
-                <w:sz w:val="22"/>
-                <w:lang w:val="en-US"/>
-                <w14:ligatures w14:val="none"/>
-              </w:rPr>
-              <w:t>Максимальна кількість підзадач: Без обмежень, Максимальна кількість цілочислових розв'язань Без обмежень, Похибка цілого числа 1%, Вважати не від'ємним</w:t>
-            </w:r>
+            <w:proofErr w:type="spellStart"/>
+            <w:r>
+              <w:rPr>
+                <w:rFonts w:ascii="Calibri" w:eastAsia="Times New Roman" w:hAnsi="Calibri" w:cs="Times New Roman"/>
+                <w:color w:val="000000"/>
+                <w:kern w:val="0"/>
+                <w:sz w:val="22"/>
+                <w:lang w:val="en-US"/>
+                <w14:ligatures w14:val="none"/>
+              </w:rPr>
+              <w:t>Максимальна</w:t>
+            </w:r>
+            <w:proofErr w:type="spellEnd"/>
+            <w:r>
+              <w:rPr>
+                <w:rFonts w:ascii="Calibri" w:eastAsia="Times New Roman" w:hAnsi="Calibri" w:cs="Times New Roman"/>
+                <w:color w:val="000000"/>
+                <w:kern w:val="0"/>
+                <w:sz w:val="22"/>
+                <w:lang w:val="en-US"/>
+                <w14:ligatures w14:val="none"/>
+              </w:rPr>
+              <w:t xml:space="preserve"> </w:t>
+            </w:r>
+            <w:proofErr w:type="spellStart"/>
+            <w:r>
+              <w:rPr>
+                <w:rFonts w:ascii="Calibri" w:eastAsia="Times New Roman" w:hAnsi="Calibri" w:cs="Times New Roman"/>
+                <w:color w:val="000000"/>
+                <w:kern w:val="0"/>
+                <w:sz w:val="22"/>
+                <w:lang w:val="en-US"/>
+                <w14:ligatures w14:val="none"/>
+              </w:rPr>
+              <w:t>кількість</w:t>
+            </w:r>
+            <w:proofErr w:type="spellEnd"/>
+            <w:r>
+              <w:rPr>
+                <w:rFonts w:ascii="Calibri" w:eastAsia="Times New Roman" w:hAnsi="Calibri" w:cs="Times New Roman"/>
+                <w:color w:val="000000"/>
+                <w:kern w:val="0"/>
+                <w:sz w:val="22"/>
+                <w:lang w:val="en-US"/>
+                <w14:ligatures w14:val="none"/>
+              </w:rPr>
+              <w:t xml:space="preserve"> </w:t>
+            </w:r>
+            <w:proofErr w:type="spellStart"/>
+            <w:r>
+              <w:rPr>
+                <w:rFonts w:ascii="Calibri" w:eastAsia="Times New Roman" w:hAnsi="Calibri" w:cs="Times New Roman"/>
+                <w:color w:val="000000"/>
+                <w:kern w:val="0"/>
+                <w:sz w:val="22"/>
+                <w:lang w:val="en-US"/>
+                <w14:ligatures w14:val="none"/>
+              </w:rPr>
+              <w:t>підзадач</w:t>
+            </w:r>
+            <w:proofErr w:type="spellEnd"/>
+            <w:r>
+              <w:rPr>
+                <w:rFonts w:ascii="Calibri" w:eastAsia="Times New Roman" w:hAnsi="Calibri" w:cs="Times New Roman"/>
+                <w:color w:val="000000"/>
+                <w:kern w:val="0"/>
+                <w:sz w:val="22"/>
+                <w:lang w:val="en-US"/>
+                <w14:ligatures w14:val="none"/>
+              </w:rPr>
+              <w:t xml:space="preserve">: </w:t>
+            </w:r>
+            <w:proofErr w:type="spellStart"/>
+            <w:r>
+              <w:rPr>
+                <w:rFonts w:ascii="Calibri" w:eastAsia="Times New Roman" w:hAnsi="Calibri" w:cs="Times New Roman"/>
+                <w:color w:val="000000"/>
+                <w:kern w:val="0"/>
+                <w:sz w:val="22"/>
+                <w:lang w:val="en-US"/>
+                <w14:ligatures w14:val="none"/>
+              </w:rPr>
+              <w:t>Без</w:t>
+            </w:r>
+            <w:proofErr w:type="spellEnd"/>
+            <w:r>
+              <w:rPr>
+                <w:rFonts w:ascii="Calibri" w:eastAsia="Times New Roman" w:hAnsi="Calibri" w:cs="Times New Roman"/>
+                <w:color w:val="000000"/>
+                <w:kern w:val="0"/>
+                <w:sz w:val="22"/>
+                <w:lang w:val="en-US"/>
+                <w14:ligatures w14:val="none"/>
+              </w:rPr>
+              <w:t xml:space="preserve"> </w:t>
+            </w:r>
+            <w:proofErr w:type="spellStart"/>
+            <w:r>
+              <w:rPr>
+                <w:rFonts w:ascii="Calibri" w:eastAsia="Times New Roman" w:hAnsi="Calibri" w:cs="Times New Roman"/>
+                <w:color w:val="000000"/>
+                <w:kern w:val="0"/>
+                <w:sz w:val="22"/>
+                <w:lang w:val="en-US"/>
+                <w14:ligatures w14:val="none"/>
+              </w:rPr>
+              <w:t>обмежень</w:t>
+            </w:r>
+            <w:proofErr w:type="spellEnd"/>
+            <w:r>
+              <w:rPr>
+                <w:rFonts w:ascii="Calibri" w:eastAsia="Times New Roman" w:hAnsi="Calibri" w:cs="Times New Roman"/>
+                <w:color w:val="000000"/>
+                <w:kern w:val="0"/>
+                <w:sz w:val="22"/>
+                <w:lang w:val="en-US"/>
+                <w14:ligatures w14:val="none"/>
+              </w:rPr>
+              <w:t xml:space="preserve">, </w:t>
+            </w:r>
+            <w:proofErr w:type="spellStart"/>
+            <w:r>
+              <w:rPr>
+                <w:rFonts w:ascii="Calibri" w:eastAsia="Times New Roman" w:hAnsi="Calibri" w:cs="Times New Roman"/>
+                <w:color w:val="000000"/>
+                <w:kern w:val="0"/>
+                <w:sz w:val="22"/>
+                <w:lang w:val="en-US"/>
+                <w14:ligatures w14:val="none"/>
+              </w:rPr>
+              <w:t>Максимальна</w:t>
+            </w:r>
+            <w:proofErr w:type="spellEnd"/>
+            <w:r>
+              <w:rPr>
+                <w:rFonts w:ascii="Calibri" w:eastAsia="Times New Roman" w:hAnsi="Calibri" w:cs="Times New Roman"/>
+                <w:color w:val="000000"/>
+                <w:kern w:val="0"/>
+                <w:sz w:val="22"/>
+                <w:lang w:val="en-US"/>
+                <w14:ligatures w14:val="none"/>
+              </w:rPr>
+              <w:t xml:space="preserve"> </w:t>
+            </w:r>
+            <w:proofErr w:type="spellStart"/>
+            <w:r>
+              <w:rPr>
+                <w:rFonts w:ascii="Calibri" w:eastAsia="Times New Roman" w:hAnsi="Calibri" w:cs="Times New Roman"/>
+                <w:color w:val="000000"/>
+                <w:kern w:val="0"/>
+                <w:sz w:val="22"/>
+                <w:lang w:val="en-US"/>
+                <w14:ligatures w14:val="none"/>
+              </w:rPr>
+              <w:t>кількість</w:t>
+            </w:r>
+            <w:proofErr w:type="spellEnd"/>
+            <w:r>
+              <w:rPr>
+                <w:rFonts w:ascii="Calibri" w:eastAsia="Times New Roman" w:hAnsi="Calibri" w:cs="Times New Roman"/>
+                <w:color w:val="000000"/>
+                <w:kern w:val="0"/>
+                <w:sz w:val="22"/>
+                <w:lang w:val="en-US"/>
+                <w14:ligatures w14:val="none"/>
+              </w:rPr>
+              <w:t xml:space="preserve"> </w:t>
+            </w:r>
+            <w:proofErr w:type="spellStart"/>
+            <w:r>
+              <w:rPr>
+                <w:rFonts w:ascii="Calibri" w:eastAsia="Times New Roman" w:hAnsi="Calibri" w:cs="Times New Roman"/>
+                <w:color w:val="000000"/>
+                <w:kern w:val="0"/>
+                <w:sz w:val="22"/>
+                <w:lang w:val="en-US"/>
+                <w14:ligatures w14:val="none"/>
+              </w:rPr>
+              <w:t>цілочислових</w:t>
+            </w:r>
+            <w:proofErr w:type="spellEnd"/>
+            <w:r>
+              <w:rPr>
+                <w:rFonts w:ascii="Calibri" w:eastAsia="Times New Roman" w:hAnsi="Calibri" w:cs="Times New Roman"/>
+                <w:color w:val="000000"/>
+                <w:kern w:val="0"/>
+                <w:sz w:val="22"/>
+                <w:lang w:val="en-US"/>
+                <w14:ligatures w14:val="none"/>
+              </w:rPr>
+              <w:t xml:space="preserve"> </w:t>
+            </w:r>
+            <w:proofErr w:type="spellStart"/>
+            <w:r>
+              <w:rPr>
+                <w:rFonts w:ascii="Calibri" w:eastAsia="Times New Roman" w:hAnsi="Calibri" w:cs="Times New Roman"/>
+                <w:color w:val="000000"/>
+                <w:kern w:val="0"/>
+                <w:sz w:val="22"/>
+                <w:lang w:val="en-US"/>
+                <w14:ligatures w14:val="none"/>
+              </w:rPr>
+              <w:t>розв'язань</w:t>
+            </w:r>
+            <w:proofErr w:type="spellEnd"/>
+            <w:r>
+              <w:rPr>
+                <w:rFonts w:ascii="Calibri" w:eastAsia="Times New Roman" w:hAnsi="Calibri" w:cs="Times New Roman"/>
+                <w:color w:val="000000"/>
+                <w:kern w:val="0"/>
+                <w:sz w:val="22"/>
+                <w:lang w:val="en-US"/>
+                <w14:ligatures w14:val="none"/>
+              </w:rPr>
+              <w:t xml:space="preserve"> </w:t>
+            </w:r>
+            <w:proofErr w:type="spellStart"/>
+            <w:r>
+              <w:rPr>
+                <w:rFonts w:ascii="Calibri" w:eastAsia="Times New Roman" w:hAnsi="Calibri" w:cs="Times New Roman"/>
+                <w:color w:val="000000"/>
+                <w:kern w:val="0"/>
+                <w:sz w:val="22"/>
+                <w:lang w:val="en-US"/>
+                <w14:ligatures w14:val="none"/>
+              </w:rPr>
+              <w:t>Без</w:t>
+            </w:r>
+            <w:proofErr w:type="spellEnd"/>
+            <w:r>
+              <w:rPr>
+                <w:rFonts w:ascii="Calibri" w:eastAsia="Times New Roman" w:hAnsi="Calibri" w:cs="Times New Roman"/>
+                <w:color w:val="000000"/>
+                <w:kern w:val="0"/>
+                <w:sz w:val="22"/>
+                <w:lang w:val="en-US"/>
+                <w14:ligatures w14:val="none"/>
+              </w:rPr>
+              <w:t xml:space="preserve"> </w:t>
+            </w:r>
+            <w:proofErr w:type="spellStart"/>
+            <w:r>
+              <w:rPr>
+                <w:rFonts w:ascii="Calibri" w:eastAsia="Times New Roman" w:hAnsi="Calibri" w:cs="Times New Roman"/>
+                <w:color w:val="000000"/>
+                <w:kern w:val="0"/>
+                <w:sz w:val="22"/>
+                <w:lang w:val="en-US"/>
+                <w14:ligatures w14:val="none"/>
+              </w:rPr>
+              <w:t>обмежень</w:t>
+            </w:r>
+            <w:proofErr w:type="spellEnd"/>
+            <w:r>
+              <w:rPr>
+                <w:rFonts w:ascii="Calibri" w:eastAsia="Times New Roman" w:hAnsi="Calibri" w:cs="Times New Roman"/>
+                <w:color w:val="000000"/>
+                <w:kern w:val="0"/>
+                <w:sz w:val="22"/>
+                <w:lang w:val="en-US"/>
+                <w14:ligatures w14:val="none"/>
+              </w:rPr>
+              <w:t xml:space="preserve">, </w:t>
+            </w:r>
+            <w:proofErr w:type="spellStart"/>
+            <w:r>
+              <w:rPr>
+                <w:rFonts w:ascii="Calibri" w:eastAsia="Times New Roman" w:hAnsi="Calibri" w:cs="Times New Roman"/>
+                <w:color w:val="000000"/>
+                <w:kern w:val="0"/>
+                <w:sz w:val="22"/>
+                <w:lang w:val="en-US"/>
+                <w14:ligatures w14:val="none"/>
+              </w:rPr>
+              <w:t>Похибка</w:t>
+            </w:r>
+            <w:proofErr w:type="spellEnd"/>
+            <w:r>
+              <w:rPr>
+                <w:rFonts w:ascii="Calibri" w:eastAsia="Times New Roman" w:hAnsi="Calibri" w:cs="Times New Roman"/>
+                <w:color w:val="000000"/>
+                <w:kern w:val="0"/>
+                <w:sz w:val="22"/>
+                <w:lang w:val="en-US"/>
+                <w14:ligatures w14:val="none"/>
+              </w:rPr>
+              <w:t xml:space="preserve"> </w:t>
+            </w:r>
+            <w:proofErr w:type="spellStart"/>
+            <w:r>
+              <w:rPr>
+                <w:rFonts w:ascii="Calibri" w:eastAsia="Times New Roman" w:hAnsi="Calibri" w:cs="Times New Roman"/>
+                <w:color w:val="000000"/>
+                <w:kern w:val="0"/>
+                <w:sz w:val="22"/>
+                <w:lang w:val="en-US"/>
+                <w14:ligatures w14:val="none"/>
+              </w:rPr>
+              <w:t>цілого</w:t>
+            </w:r>
+            <w:proofErr w:type="spellEnd"/>
+            <w:r>
+              <w:rPr>
+                <w:rFonts w:ascii="Calibri" w:eastAsia="Times New Roman" w:hAnsi="Calibri" w:cs="Times New Roman"/>
+                <w:color w:val="000000"/>
+                <w:kern w:val="0"/>
+                <w:sz w:val="22"/>
+                <w:lang w:val="en-US"/>
+                <w14:ligatures w14:val="none"/>
+              </w:rPr>
+              <w:t xml:space="preserve"> </w:t>
+            </w:r>
+            <w:proofErr w:type="spellStart"/>
+            <w:r>
+              <w:rPr>
+                <w:rFonts w:ascii="Calibri" w:eastAsia="Times New Roman" w:hAnsi="Calibri" w:cs="Times New Roman"/>
+                <w:color w:val="000000"/>
+                <w:kern w:val="0"/>
+                <w:sz w:val="22"/>
+                <w:lang w:val="en-US"/>
+                <w14:ligatures w14:val="none"/>
+              </w:rPr>
+              <w:t>числа</w:t>
+            </w:r>
+            <w:proofErr w:type="spellEnd"/>
+            <w:r>
+              <w:rPr>
+                <w:rFonts w:ascii="Calibri" w:eastAsia="Times New Roman" w:hAnsi="Calibri" w:cs="Times New Roman"/>
+                <w:color w:val="000000"/>
+                <w:kern w:val="0"/>
+                <w:sz w:val="22"/>
+                <w:lang w:val="en-US"/>
+                <w14:ligatures w14:val="none"/>
+              </w:rPr>
+              <w:t xml:space="preserve"> 1%, </w:t>
+            </w:r>
+            <w:proofErr w:type="spellStart"/>
+            <w:r>
+              <w:rPr>
+                <w:rFonts w:ascii="Calibri" w:eastAsia="Times New Roman" w:hAnsi="Calibri" w:cs="Times New Roman"/>
+                <w:color w:val="000000"/>
+                <w:kern w:val="0"/>
+                <w:sz w:val="22"/>
+                <w:lang w:val="en-US"/>
+                <w14:ligatures w14:val="none"/>
+              </w:rPr>
+              <w:t>Вважати</w:t>
+            </w:r>
+            <w:proofErr w:type="spellEnd"/>
+            <w:r>
+              <w:rPr>
+                <w:rFonts w:ascii="Calibri" w:eastAsia="Times New Roman" w:hAnsi="Calibri" w:cs="Times New Roman"/>
+                <w:color w:val="000000"/>
+                <w:kern w:val="0"/>
+                <w:sz w:val="22"/>
+                <w:lang w:val="en-US"/>
+                <w14:ligatures w14:val="none"/>
+              </w:rPr>
+              <w:t xml:space="preserve"> </w:t>
+            </w:r>
+            <w:proofErr w:type="spellStart"/>
+            <w:r>
+              <w:rPr>
+                <w:rFonts w:ascii="Calibri" w:eastAsia="Times New Roman" w:hAnsi="Calibri" w:cs="Times New Roman"/>
+                <w:color w:val="000000"/>
+                <w:kern w:val="0"/>
+                <w:sz w:val="22"/>
+                <w:lang w:val="en-US"/>
+                <w14:ligatures w14:val="none"/>
+              </w:rPr>
+              <w:t>не</w:t>
+            </w:r>
+            <w:proofErr w:type="spellEnd"/>
+            <w:r>
+              <w:rPr>
+                <w:rFonts w:ascii="Calibri" w:eastAsia="Times New Roman" w:hAnsi="Calibri" w:cs="Times New Roman"/>
+                <w:color w:val="000000"/>
+                <w:kern w:val="0"/>
+                <w:sz w:val="22"/>
+                <w:lang w:val="en-US"/>
+                <w14:ligatures w14:val="none"/>
+              </w:rPr>
+              <w:t xml:space="preserve"> </w:t>
+            </w:r>
+            <w:proofErr w:type="spellStart"/>
+            <w:r>
+              <w:rPr>
+                <w:rFonts w:ascii="Calibri" w:eastAsia="Times New Roman" w:hAnsi="Calibri" w:cs="Times New Roman"/>
+                <w:color w:val="000000"/>
+                <w:kern w:val="0"/>
+                <w:sz w:val="22"/>
+                <w:lang w:val="en-US"/>
+                <w14:ligatures w14:val="none"/>
+              </w:rPr>
+              <w:t>від'ємним</w:t>
+            </w:r>
+            <w:proofErr w:type="spellEnd"/>
           </w:p>
         </w:tc>
       </w:tr>
@@ -2943,16 +4079,101 @@
                 <w14:ligatures w14:val="none"/>
               </w:rPr>
             </w:pPr>
-            <w:r>
-              <w:rPr>
-                <w:rFonts w:ascii="Calibri" w:eastAsia="Times New Roman" w:hAnsi="Calibri" w:cs="Times New Roman"/>
-                <w:color w:val="000000"/>
-                <w:kern w:val="0"/>
-                <w:sz w:val="22"/>
-                <w:lang w:val="en-US"/>
-                <w14:ligatures w14:val="none"/>
-              </w:rPr>
-              <w:t>Клітинка цільової функції (Максимум)</w:t>
+            <w:proofErr w:type="spellStart"/>
+            <w:r>
+              <w:rPr>
+                <w:rFonts w:ascii="Calibri" w:eastAsia="Times New Roman" w:hAnsi="Calibri" w:cs="Times New Roman"/>
+                <w:color w:val="000000"/>
+                <w:kern w:val="0"/>
+                <w:sz w:val="22"/>
+                <w:lang w:val="en-US"/>
+                <w14:ligatures w14:val="none"/>
+              </w:rPr>
+              <w:t>Клітинка</w:t>
+            </w:r>
+            <w:proofErr w:type="spellEnd"/>
+            <w:r>
+              <w:rPr>
+                <w:rFonts w:ascii="Calibri" w:eastAsia="Times New Roman" w:hAnsi="Calibri" w:cs="Times New Roman"/>
+                <w:color w:val="000000"/>
+                <w:kern w:val="0"/>
+                <w:sz w:val="22"/>
+                <w:lang w:val="en-US"/>
+                <w14:ligatures w14:val="none"/>
+              </w:rPr>
+              <w:t xml:space="preserve"> </w:t>
+            </w:r>
+            <w:proofErr w:type="spellStart"/>
+            <w:r>
+              <w:rPr>
+                <w:rFonts w:ascii="Calibri" w:eastAsia="Times New Roman" w:hAnsi="Calibri" w:cs="Times New Roman"/>
+                <w:color w:val="000000"/>
+                <w:kern w:val="0"/>
+                <w:sz w:val="22"/>
+                <w:lang w:val="en-US"/>
+                <w14:ligatures w14:val="none"/>
+              </w:rPr>
+              <w:t>цільової</w:t>
+            </w:r>
+            <w:proofErr w:type="spellEnd"/>
+            <w:r>
+              <w:rPr>
+                <w:rFonts w:ascii="Calibri" w:eastAsia="Times New Roman" w:hAnsi="Calibri" w:cs="Times New Roman"/>
+                <w:color w:val="000000"/>
+                <w:kern w:val="0"/>
+                <w:sz w:val="22"/>
+                <w:lang w:val="en-US"/>
+                <w14:ligatures w14:val="none"/>
+              </w:rPr>
+              <w:t xml:space="preserve"> </w:t>
+            </w:r>
+            <w:proofErr w:type="spellStart"/>
+            <w:r>
+              <w:rPr>
+                <w:rFonts w:ascii="Calibri" w:eastAsia="Times New Roman" w:hAnsi="Calibri" w:cs="Times New Roman"/>
+                <w:color w:val="000000"/>
+                <w:kern w:val="0"/>
+                <w:sz w:val="22"/>
+                <w:lang w:val="en-US"/>
+                <w14:ligatures w14:val="none"/>
+              </w:rPr>
+              <w:t>функції</w:t>
+            </w:r>
+            <w:proofErr w:type="spellEnd"/>
+            <w:r>
+              <w:rPr>
+                <w:rFonts w:ascii="Calibri" w:eastAsia="Times New Roman" w:hAnsi="Calibri" w:cs="Times New Roman"/>
+                <w:color w:val="000000"/>
+                <w:kern w:val="0"/>
+                <w:sz w:val="22"/>
+                <w:lang w:val="en-US"/>
+                <w14:ligatures w14:val="none"/>
+              </w:rPr>
+              <w:t xml:space="preserve"> (</w:t>
+            </w:r>
+            <w:proofErr w:type="spellStart"/>
+            <w:r>
+              <w:rPr>
+                <w:rFonts w:ascii="Calibri" w:eastAsia="Times New Roman" w:hAnsi="Calibri" w:cs="Times New Roman"/>
+                <w:color w:val="000000"/>
+                <w:kern w:val="0"/>
+                <w:sz w:val="22"/>
+                <w:lang w:val="en-US"/>
+                <w14:ligatures w14:val="none"/>
+              </w:rPr>
+              <w:t>Максимум</w:t>
+            </w:r>
+            <w:proofErr w:type="spellEnd"/>
+            <w:r>
+              <w:rPr>
+                <w:rFonts w:ascii="Calibri" w:eastAsia="Times New Roman" w:hAnsi="Calibri" w:cs="Times New Roman"/>
+                <w:color w:val="000000"/>
+                <w:kern w:val="0"/>
+                <w:sz w:val="22"/>
+                <w:lang w:val="en-US"/>
+                <w14:ligatures w14:val="none"/>
+              </w:rPr>
+              <w:t>)</w:t>
             </w:r>
           </w:p>
         </w:tc>
@@ -3107,6 +4328,7 @@
                 <w14:ligatures w14:val="none"/>
               </w:rPr>
             </w:pPr>
+            <w:proofErr w:type="spellStart"/>
             <w:r>
               <w:rPr>
                 <w:rFonts w:ascii="Calibri" w:eastAsia="Times New Roman" w:hAnsi="Calibri" w:cs="Times New Roman"/>
@@ -3120,6 +4342,7 @@
               </w:rPr>
               <w:t>Клітинка</w:t>
             </w:r>
+            <w:proofErr w:type="spellEnd"/>
           </w:p>
         </w:tc>
         <w:tc>
@@ -3152,6 +4375,7 @@
                 <w14:ligatures w14:val="none"/>
               </w:rPr>
             </w:pPr>
+            <w:proofErr w:type="spellStart"/>
             <w:r>
               <w:rPr>
                 <w:rFonts w:ascii="Calibri" w:eastAsia="Times New Roman" w:hAnsi="Calibri" w:cs="Times New Roman"/>
@@ -3165,6 +4389,7 @@
               </w:rPr>
               <w:t>Назва</w:t>
             </w:r>
+            <w:proofErr w:type="spellEnd"/>
           </w:p>
         </w:tc>
         <w:tc>
@@ -3197,6 +4422,7 @@
                 <w14:ligatures w14:val="none"/>
               </w:rPr>
             </w:pPr>
+            <w:proofErr w:type="spellStart"/>
             <w:r>
               <w:rPr>
                 <w:rFonts w:ascii="Calibri" w:eastAsia="Times New Roman" w:hAnsi="Calibri" w:cs="Times New Roman"/>
@@ -3208,29 +4434,10 @@
                 <w:lang w:val="en-US"/>
                 <w14:ligatures w14:val="none"/>
               </w:rPr>
-              <w:t>Вихідне значення</w:t>
-            </w:r>
-          </w:p>
-        </w:tc>
-        <w:tc>
-          <w:tcPr>
-            <w:tcW w:w="2224" w:type="dxa"/>
-            <w:tcBorders>
-              <w:top w:val="single" w:sz="8" w:space="0" w:color="808080"/>
-              <w:left w:val="nil"/>
-              <w:bottom w:val="single" w:sz="8" w:space="0" w:color="808080"/>
-              <w:right w:val="nil"/>
-            </w:tcBorders>
-            <w:shd w:val="clear" w:color="auto" w:fill="auto"/>
-            <w:noWrap/>
-            <w:vAlign w:val="bottom"/>
-            <w:hideMark/>
-          </w:tcPr>
-          <w:p>
-            <w:pPr>
-              <w:spacing w:before="0" w:after="0" w:line="240" w:lineRule="auto"/>
-              <w:ind w:firstLine="0"/>
-              <w:jc w:val="center"/>
+              <w:t>Вихідне</w:t>
+            </w:r>
+            <w:proofErr w:type="spellEnd"/>
+            <w:r>
               <w:rPr>
                 <w:rFonts w:ascii="Calibri" w:eastAsia="Times New Roman" w:hAnsi="Calibri" w:cs="Times New Roman"/>
                 <w:b/>
@@ -3241,7 +4448,9 @@
                 <w:lang w:val="en-US"/>
                 <w14:ligatures w14:val="none"/>
               </w:rPr>
-            </w:pPr>
+              <w:t xml:space="preserve"> </w:t>
+            </w:r>
+            <w:proofErr w:type="spellStart"/>
             <w:r>
               <w:rPr>
                 <w:rFonts w:ascii="Calibri" w:eastAsia="Times New Roman" w:hAnsi="Calibri" w:cs="Times New Roman"/>
@@ -3253,8 +4462,84 @@
                 <w:lang w:val="en-US"/>
                 <w14:ligatures w14:val="none"/>
               </w:rPr>
-              <w:t>Остаточне значення</w:t>
-            </w:r>
+              <w:t>значення</w:t>
+            </w:r>
+            <w:proofErr w:type="spellEnd"/>
+          </w:p>
+        </w:tc>
+        <w:tc>
+          <w:tcPr>
+            <w:tcW w:w="2224" w:type="dxa"/>
+            <w:tcBorders>
+              <w:top w:val="single" w:sz="8" w:space="0" w:color="808080"/>
+              <w:left w:val="nil"/>
+              <w:bottom w:val="single" w:sz="8" w:space="0" w:color="808080"/>
+              <w:right w:val="nil"/>
+            </w:tcBorders>
+            <w:shd w:val="clear" w:color="auto" w:fill="auto"/>
+            <w:noWrap/>
+            <w:vAlign w:val="bottom"/>
+            <w:hideMark/>
+          </w:tcPr>
+          <w:p>
+            <w:pPr>
+              <w:spacing w:before="0" w:after="0" w:line="240" w:lineRule="auto"/>
+              <w:ind w:firstLine="0"/>
+              <w:jc w:val="center"/>
+              <w:rPr>
+                <w:rFonts w:ascii="Calibri" w:eastAsia="Times New Roman" w:hAnsi="Calibri" w:cs="Times New Roman"/>
+                <w:b/>
+                <w:bCs/>
+                <w:color w:val="000080"/>
+                <w:kern w:val="0"/>
+                <w:sz w:val="22"/>
+                <w:lang w:val="en-US"/>
+                <w14:ligatures w14:val="none"/>
+              </w:rPr>
+            </w:pPr>
+            <w:proofErr w:type="spellStart"/>
+            <w:r>
+              <w:rPr>
+                <w:rFonts w:ascii="Calibri" w:eastAsia="Times New Roman" w:hAnsi="Calibri" w:cs="Times New Roman"/>
+                <w:b/>
+                <w:bCs/>
+                <w:color w:val="000080"/>
+                <w:kern w:val="0"/>
+                <w:sz w:val="22"/>
+                <w:lang w:val="en-US"/>
+                <w14:ligatures w14:val="none"/>
+              </w:rPr>
+              <w:t>Остаточне</w:t>
+            </w:r>
+            <w:proofErr w:type="spellEnd"/>
+            <w:r>
+              <w:rPr>
+                <w:rFonts w:ascii="Calibri" w:eastAsia="Times New Roman" w:hAnsi="Calibri" w:cs="Times New Roman"/>
+                <w:b/>
+                <w:bCs/>
+                <w:color w:val="000080"/>
+                <w:kern w:val="0"/>
+                <w:sz w:val="22"/>
+                <w:lang w:val="en-US"/>
+                <w14:ligatures w14:val="none"/>
+              </w:rPr>
+              <w:t xml:space="preserve"> </w:t>
+            </w:r>
+            <w:proofErr w:type="spellStart"/>
+            <w:r>
+              <w:rPr>
+                <w:rFonts w:ascii="Calibri" w:eastAsia="Times New Roman" w:hAnsi="Calibri" w:cs="Times New Roman"/>
+                <w:b/>
+                <w:bCs/>
+                <w:color w:val="000080"/>
+                <w:kern w:val="0"/>
+                <w:sz w:val="22"/>
+                <w:lang w:val="en-US"/>
+                <w14:ligatures w14:val="none"/>
+              </w:rPr>
+              <w:t>значення</w:t>
+            </w:r>
+            <w:proofErr w:type="spellEnd"/>
           </w:p>
         </w:tc>
         <w:tc>
@@ -4022,17 +5307,43 @@
                 <w14:ligatures w14:val="none"/>
               </w:rPr>
             </w:pPr>
-            <w:r>
-              <w:rPr>
-                <w:rFonts w:ascii="Calibri" w:eastAsia="Times New Roman" w:hAnsi="Calibri" w:cs="Times New Roman"/>
-                <w:color w:val="000000"/>
-                <w:kern w:val="0"/>
-                <w:sz w:val="22"/>
-                <w:lang w:val="en-US"/>
-                <w14:ligatures w14:val="none"/>
-              </w:rPr>
-              <w:t>Клітинки змінних</w:t>
-            </w:r>
+            <w:proofErr w:type="spellStart"/>
+            <w:r>
+              <w:rPr>
+                <w:rFonts w:ascii="Calibri" w:eastAsia="Times New Roman" w:hAnsi="Calibri" w:cs="Times New Roman"/>
+                <w:color w:val="000000"/>
+                <w:kern w:val="0"/>
+                <w:sz w:val="22"/>
+                <w:lang w:val="en-US"/>
+                <w14:ligatures w14:val="none"/>
+              </w:rPr>
+              <w:t>Клітинки</w:t>
+            </w:r>
+            <w:proofErr w:type="spellEnd"/>
+            <w:r>
+              <w:rPr>
+                <w:rFonts w:ascii="Calibri" w:eastAsia="Times New Roman" w:hAnsi="Calibri" w:cs="Times New Roman"/>
+                <w:color w:val="000000"/>
+                <w:kern w:val="0"/>
+                <w:sz w:val="22"/>
+                <w:lang w:val="en-US"/>
+                <w14:ligatures w14:val="none"/>
+              </w:rPr>
+              <w:t xml:space="preserve"> </w:t>
+            </w:r>
+            <w:proofErr w:type="spellStart"/>
+            <w:r>
+              <w:rPr>
+                <w:rFonts w:ascii="Calibri" w:eastAsia="Times New Roman" w:hAnsi="Calibri" w:cs="Times New Roman"/>
+                <w:color w:val="000000"/>
+                <w:kern w:val="0"/>
+                <w:sz w:val="22"/>
+                <w:lang w:val="en-US"/>
+                <w14:ligatures w14:val="none"/>
+              </w:rPr>
+              <w:t>змінних</w:t>
+            </w:r>
+            <w:proofErr w:type="spellEnd"/>
           </w:p>
         </w:tc>
         <w:tc>
@@ -4244,6 +5555,7 @@
                 <w14:ligatures w14:val="none"/>
               </w:rPr>
             </w:pPr>
+            <w:proofErr w:type="spellStart"/>
             <w:r>
               <w:rPr>
                 <w:rFonts w:ascii="Calibri" w:eastAsia="Times New Roman" w:hAnsi="Calibri" w:cs="Times New Roman"/>
@@ -4257,6 +5569,7 @@
               </w:rPr>
               <w:t>Клітинка</w:t>
             </w:r>
+            <w:proofErr w:type="spellEnd"/>
           </w:p>
         </w:tc>
         <w:tc>
@@ -4289,6 +5602,7 @@
                 <w14:ligatures w14:val="none"/>
               </w:rPr>
             </w:pPr>
+            <w:proofErr w:type="spellStart"/>
             <w:r>
               <w:rPr>
                 <w:rFonts w:ascii="Calibri" w:eastAsia="Times New Roman" w:hAnsi="Calibri" w:cs="Times New Roman"/>
@@ -4302,6 +5616,7 @@
               </w:rPr>
               <w:t>Назва</w:t>
             </w:r>
+            <w:proofErr w:type="spellEnd"/>
           </w:p>
         </w:tc>
         <w:tc>
@@ -4334,6 +5649,7 @@
                 <w14:ligatures w14:val="none"/>
               </w:rPr>
             </w:pPr>
+            <w:proofErr w:type="spellStart"/>
             <w:r>
               <w:rPr>
                 <w:rFonts w:ascii="Calibri" w:eastAsia="Times New Roman" w:hAnsi="Calibri" w:cs="Times New Roman"/>
@@ -4345,29 +5661,10 @@
                 <w:lang w:val="en-US"/>
                 <w14:ligatures w14:val="none"/>
               </w:rPr>
-              <w:t>Вихідне значення</w:t>
-            </w:r>
-          </w:p>
-        </w:tc>
-        <w:tc>
-          <w:tcPr>
-            <w:tcW w:w="2224" w:type="dxa"/>
-            <w:tcBorders>
-              <w:top w:val="single" w:sz="8" w:space="0" w:color="808080"/>
-              <w:left w:val="nil"/>
-              <w:bottom w:val="single" w:sz="8" w:space="0" w:color="808080"/>
-              <w:right w:val="nil"/>
-            </w:tcBorders>
-            <w:shd w:val="clear" w:color="auto" w:fill="auto"/>
-            <w:noWrap/>
-            <w:vAlign w:val="bottom"/>
-            <w:hideMark/>
-          </w:tcPr>
-          <w:p>
-            <w:pPr>
-              <w:spacing w:before="0" w:after="0" w:line="240" w:lineRule="auto"/>
-              <w:ind w:firstLine="0"/>
-              <w:jc w:val="center"/>
+              <w:t>Вихідне</w:t>
+            </w:r>
+            <w:proofErr w:type="spellEnd"/>
+            <w:r>
               <w:rPr>
                 <w:rFonts w:ascii="Calibri" w:eastAsia="Times New Roman" w:hAnsi="Calibri" w:cs="Times New Roman"/>
                 <w:b/>
@@ -4378,7 +5675,9 @@
                 <w:lang w:val="en-US"/>
                 <w14:ligatures w14:val="none"/>
               </w:rPr>
-            </w:pPr>
+              <w:t xml:space="preserve"> </w:t>
+            </w:r>
+            <w:proofErr w:type="spellStart"/>
             <w:r>
               <w:rPr>
                 <w:rFonts w:ascii="Calibri" w:eastAsia="Times New Roman" w:hAnsi="Calibri" w:cs="Times New Roman"/>
@@ -4390,13 +5689,14 @@
                 <w:lang w:val="en-US"/>
                 <w14:ligatures w14:val="none"/>
               </w:rPr>
-              <w:t>Остаточне значення</w:t>
-            </w:r>
-          </w:p>
-        </w:tc>
-        <w:tc>
-          <w:tcPr>
-            <w:tcW w:w="1730" w:type="dxa"/>
+              <w:t>значення</w:t>
+            </w:r>
+            <w:proofErr w:type="spellEnd"/>
+          </w:p>
+        </w:tc>
+        <w:tc>
+          <w:tcPr>
+            <w:tcW w:w="2224" w:type="dxa"/>
             <w:tcBorders>
               <w:top w:val="single" w:sz="8" w:space="0" w:color="808080"/>
               <w:left w:val="nil"/>
@@ -4424,6 +5724,7 @@
                 <w14:ligatures w14:val="none"/>
               </w:rPr>
             </w:pPr>
+            <w:proofErr w:type="spellStart"/>
             <w:r>
               <w:rPr>
                 <w:rFonts w:ascii="Calibri" w:eastAsia="Times New Roman" w:hAnsi="Calibri" w:cs="Times New Roman"/>
@@ -4435,8 +5736,112 @@
                 <w:lang w:val="en-US"/>
                 <w14:ligatures w14:val="none"/>
               </w:rPr>
-              <w:t>Ціле число</w:t>
-            </w:r>
+              <w:t>Остаточне</w:t>
+            </w:r>
+            <w:proofErr w:type="spellEnd"/>
+            <w:r>
+              <w:rPr>
+                <w:rFonts w:ascii="Calibri" w:eastAsia="Times New Roman" w:hAnsi="Calibri" w:cs="Times New Roman"/>
+                <w:b/>
+                <w:bCs/>
+                <w:color w:val="000080"/>
+                <w:kern w:val="0"/>
+                <w:sz w:val="22"/>
+                <w:lang w:val="en-US"/>
+                <w14:ligatures w14:val="none"/>
+              </w:rPr>
+              <w:t xml:space="preserve"> </w:t>
+            </w:r>
+            <w:proofErr w:type="spellStart"/>
+            <w:r>
+              <w:rPr>
+                <w:rFonts w:ascii="Calibri" w:eastAsia="Times New Roman" w:hAnsi="Calibri" w:cs="Times New Roman"/>
+                <w:b/>
+                <w:bCs/>
+                <w:color w:val="000080"/>
+                <w:kern w:val="0"/>
+                <w:sz w:val="22"/>
+                <w:lang w:val="en-US"/>
+                <w14:ligatures w14:val="none"/>
+              </w:rPr>
+              <w:t>значення</w:t>
+            </w:r>
+            <w:proofErr w:type="spellEnd"/>
+          </w:p>
+        </w:tc>
+        <w:tc>
+          <w:tcPr>
+            <w:tcW w:w="1730" w:type="dxa"/>
+            <w:tcBorders>
+              <w:top w:val="single" w:sz="8" w:space="0" w:color="808080"/>
+              <w:left w:val="nil"/>
+              <w:bottom w:val="single" w:sz="8" w:space="0" w:color="808080"/>
+              <w:right w:val="nil"/>
+            </w:tcBorders>
+            <w:shd w:val="clear" w:color="auto" w:fill="auto"/>
+            <w:noWrap/>
+            <w:vAlign w:val="bottom"/>
+            <w:hideMark/>
+          </w:tcPr>
+          <w:p>
+            <w:pPr>
+              <w:spacing w:before="0" w:after="0" w:line="240" w:lineRule="auto"/>
+              <w:ind w:firstLine="0"/>
+              <w:jc w:val="center"/>
+              <w:rPr>
+                <w:rFonts w:ascii="Calibri" w:eastAsia="Times New Roman" w:hAnsi="Calibri" w:cs="Times New Roman"/>
+                <w:b/>
+                <w:bCs/>
+                <w:color w:val="000080"/>
+                <w:kern w:val="0"/>
+                <w:sz w:val="22"/>
+                <w:lang w:val="en-US"/>
+                <w14:ligatures w14:val="none"/>
+              </w:rPr>
+            </w:pPr>
+            <w:proofErr w:type="spellStart"/>
+            <w:r>
+              <w:rPr>
+                <w:rFonts w:ascii="Calibri" w:eastAsia="Times New Roman" w:hAnsi="Calibri" w:cs="Times New Roman"/>
+                <w:b/>
+                <w:bCs/>
+                <w:color w:val="000080"/>
+                <w:kern w:val="0"/>
+                <w:sz w:val="22"/>
+                <w:lang w:val="en-US"/>
+                <w14:ligatures w14:val="none"/>
+              </w:rPr>
+              <w:t>Ціле</w:t>
+            </w:r>
+            <w:proofErr w:type="spellEnd"/>
+            <w:r>
+              <w:rPr>
+                <w:rFonts w:ascii="Calibri" w:eastAsia="Times New Roman" w:hAnsi="Calibri" w:cs="Times New Roman"/>
+                <w:b/>
+                <w:bCs/>
+                <w:color w:val="000080"/>
+                <w:kern w:val="0"/>
+                <w:sz w:val="22"/>
+                <w:lang w:val="en-US"/>
+                <w14:ligatures w14:val="none"/>
+              </w:rPr>
+              <w:t xml:space="preserve"> </w:t>
+            </w:r>
+            <w:proofErr w:type="spellStart"/>
+            <w:r>
+              <w:rPr>
+                <w:rFonts w:ascii="Calibri" w:eastAsia="Times New Roman" w:hAnsi="Calibri" w:cs="Times New Roman"/>
+                <w:b/>
+                <w:bCs/>
+                <w:color w:val="000080"/>
+                <w:kern w:val="0"/>
+                <w:sz w:val="22"/>
+                <w:lang w:val="en-US"/>
+                <w14:ligatures w14:val="none"/>
+              </w:rPr>
+              <w:t>число</w:t>
+            </w:r>
+            <w:proofErr w:type="spellEnd"/>
           </w:p>
         </w:tc>
         <w:tc>
@@ -4694,17 +6099,43 @@
                 <w14:ligatures w14:val="none"/>
               </w:rPr>
             </w:pPr>
-            <w:r>
-              <w:rPr>
-                <w:rFonts w:ascii="Calibri" w:eastAsia="Times New Roman" w:hAnsi="Calibri" w:cs="Times New Roman"/>
-                <w:color w:val="000000"/>
-                <w:kern w:val="0"/>
-                <w:sz w:val="22"/>
-                <w:lang w:val="en-US"/>
-                <w14:ligatures w14:val="none"/>
-              </w:rPr>
-              <w:t>Ціле число</w:t>
-            </w:r>
+            <w:proofErr w:type="spellStart"/>
+            <w:r>
+              <w:rPr>
+                <w:rFonts w:ascii="Calibri" w:eastAsia="Times New Roman" w:hAnsi="Calibri" w:cs="Times New Roman"/>
+                <w:color w:val="000000"/>
+                <w:kern w:val="0"/>
+                <w:sz w:val="22"/>
+                <w:lang w:val="en-US"/>
+                <w14:ligatures w14:val="none"/>
+              </w:rPr>
+              <w:t>Ціле</w:t>
+            </w:r>
+            <w:proofErr w:type="spellEnd"/>
+            <w:r>
+              <w:rPr>
+                <w:rFonts w:ascii="Calibri" w:eastAsia="Times New Roman" w:hAnsi="Calibri" w:cs="Times New Roman"/>
+                <w:color w:val="000000"/>
+                <w:kern w:val="0"/>
+                <w:sz w:val="22"/>
+                <w:lang w:val="en-US"/>
+                <w14:ligatures w14:val="none"/>
+              </w:rPr>
+              <w:t xml:space="preserve"> </w:t>
+            </w:r>
+            <w:proofErr w:type="spellStart"/>
+            <w:r>
+              <w:rPr>
+                <w:rFonts w:ascii="Calibri" w:eastAsia="Times New Roman" w:hAnsi="Calibri" w:cs="Times New Roman"/>
+                <w:color w:val="000000"/>
+                <w:kern w:val="0"/>
+                <w:sz w:val="22"/>
+                <w:lang w:val="en-US"/>
+                <w14:ligatures w14:val="none"/>
+              </w:rPr>
+              <w:t>число</w:t>
+            </w:r>
+            <w:proofErr w:type="spellEnd"/>
           </w:p>
         </w:tc>
         <w:tc>
@@ -4959,17 +6390,43 @@
                 <w14:ligatures w14:val="none"/>
               </w:rPr>
             </w:pPr>
-            <w:r>
-              <w:rPr>
-                <w:rFonts w:ascii="Calibri" w:eastAsia="Times New Roman" w:hAnsi="Calibri" w:cs="Times New Roman"/>
-                <w:color w:val="000000"/>
-                <w:kern w:val="0"/>
-                <w:sz w:val="22"/>
-                <w:lang w:val="en-US"/>
-                <w14:ligatures w14:val="none"/>
-              </w:rPr>
-              <w:t>Ціле число</w:t>
-            </w:r>
+            <w:proofErr w:type="spellStart"/>
+            <w:r>
+              <w:rPr>
+                <w:rFonts w:ascii="Calibri" w:eastAsia="Times New Roman" w:hAnsi="Calibri" w:cs="Times New Roman"/>
+                <w:color w:val="000000"/>
+                <w:kern w:val="0"/>
+                <w:sz w:val="22"/>
+                <w:lang w:val="en-US"/>
+                <w14:ligatures w14:val="none"/>
+              </w:rPr>
+              <w:t>Ціле</w:t>
+            </w:r>
+            <w:proofErr w:type="spellEnd"/>
+            <w:r>
+              <w:rPr>
+                <w:rFonts w:ascii="Calibri" w:eastAsia="Times New Roman" w:hAnsi="Calibri" w:cs="Times New Roman"/>
+                <w:color w:val="000000"/>
+                <w:kern w:val="0"/>
+                <w:sz w:val="22"/>
+                <w:lang w:val="en-US"/>
+                <w14:ligatures w14:val="none"/>
+              </w:rPr>
+              <w:t xml:space="preserve"> </w:t>
+            </w:r>
+            <w:proofErr w:type="spellStart"/>
+            <w:r>
+              <w:rPr>
+                <w:rFonts w:ascii="Calibri" w:eastAsia="Times New Roman" w:hAnsi="Calibri" w:cs="Times New Roman"/>
+                <w:color w:val="000000"/>
+                <w:kern w:val="0"/>
+                <w:sz w:val="22"/>
+                <w:lang w:val="en-US"/>
+                <w14:ligatures w14:val="none"/>
+              </w:rPr>
+              <w:t>число</w:t>
+            </w:r>
+            <w:proofErr w:type="spellEnd"/>
           </w:p>
         </w:tc>
         <w:tc>
@@ -5224,17 +6681,43 @@
                 <w14:ligatures w14:val="none"/>
               </w:rPr>
             </w:pPr>
-            <w:r>
-              <w:rPr>
-                <w:rFonts w:ascii="Calibri" w:eastAsia="Times New Roman" w:hAnsi="Calibri" w:cs="Times New Roman"/>
-                <w:color w:val="000000"/>
-                <w:kern w:val="0"/>
-                <w:sz w:val="22"/>
-                <w:lang w:val="en-US"/>
-                <w14:ligatures w14:val="none"/>
-              </w:rPr>
-              <w:t>Ціле число</w:t>
-            </w:r>
+            <w:proofErr w:type="spellStart"/>
+            <w:r>
+              <w:rPr>
+                <w:rFonts w:ascii="Calibri" w:eastAsia="Times New Roman" w:hAnsi="Calibri" w:cs="Times New Roman"/>
+                <w:color w:val="000000"/>
+                <w:kern w:val="0"/>
+                <w:sz w:val="22"/>
+                <w:lang w:val="en-US"/>
+                <w14:ligatures w14:val="none"/>
+              </w:rPr>
+              <w:t>Ціле</w:t>
+            </w:r>
+            <w:proofErr w:type="spellEnd"/>
+            <w:r>
+              <w:rPr>
+                <w:rFonts w:ascii="Calibri" w:eastAsia="Times New Roman" w:hAnsi="Calibri" w:cs="Times New Roman"/>
+                <w:color w:val="000000"/>
+                <w:kern w:val="0"/>
+                <w:sz w:val="22"/>
+                <w:lang w:val="en-US"/>
+                <w14:ligatures w14:val="none"/>
+              </w:rPr>
+              <w:t xml:space="preserve"> </w:t>
+            </w:r>
+            <w:proofErr w:type="spellStart"/>
+            <w:r>
+              <w:rPr>
+                <w:rFonts w:ascii="Calibri" w:eastAsia="Times New Roman" w:hAnsi="Calibri" w:cs="Times New Roman"/>
+                <w:color w:val="000000"/>
+                <w:kern w:val="0"/>
+                <w:sz w:val="22"/>
+                <w:lang w:val="en-US"/>
+                <w14:ligatures w14:val="none"/>
+              </w:rPr>
+              <w:t>число</w:t>
+            </w:r>
+            <w:proofErr w:type="spellEnd"/>
           </w:p>
         </w:tc>
         <w:tc>
@@ -5715,6 +7198,7 @@
                 <w14:ligatures w14:val="none"/>
               </w:rPr>
             </w:pPr>
+            <w:proofErr w:type="spellStart"/>
             <w:r>
               <w:rPr>
                 <w:rFonts w:ascii="Calibri" w:eastAsia="Times New Roman" w:hAnsi="Calibri" w:cs="Times New Roman"/>
@@ -5726,6 +7210,7 @@
               </w:rPr>
               <w:t>Обмеження</w:t>
             </w:r>
+            <w:proofErr w:type="spellEnd"/>
           </w:p>
         </w:tc>
         <w:tc>
@@ -5937,6 +7422,7 @@
                 <w14:ligatures w14:val="none"/>
               </w:rPr>
             </w:pPr>
+            <w:proofErr w:type="spellStart"/>
             <w:r>
               <w:rPr>
                 <w:rFonts w:ascii="Calibri" w:eastAsia="Times New Roman" w:hAnsi="Calibri" w:cs="Times New Roman"/>
@@ -5950,6 +7436,7 @@
               </w:rPr>
               <w:t>Клітинка</w:t>
             </w:r>
+            <w:proofErr w:type="spellEnd"/>
           </w:p>
         </w:tc>
         <w:tc>
@@ -5982,6 +7469,7 @@
                 <w14:ligatures w14:val="none"/>
               </w:rPr>
             </w:pPr>
+            <w:proofErr w:type="spellStart"/>
             <w:r>
               <w:rPr>
                 <w:rFonts w:ascii="Calibri" w:eastAsia="Times New Roman" w:hAnsi="Calibri" w:cs="Times New Roman"/>
@@ -5995,6 +7483,7 @@
               </w:rPr>
               <w:t>Назва</w:t>
             </w:r>
+            <w:proofErr w:type="spellEnd"/>
           </w:p>
         </w:tc>
         <w:tc>
@@ -6027,6 +7516,7 @@
                 <w14:ligatures w14:val="none"/>
               </w:rPr>
             </w:pPr>
+            <w:proofErr w:type="spellStart"/>
             <w:r>
               <w:rPr>
                 <w:rFonts w:ascii="Calibri" w:eastAsia="Times New Roman" w:hAnsi="Calibri" w:cs="Times New Roman"/>
@@ -6038,29 +7528,10 @@
                 <w:lang w:val="en-US"/>
                 <w14:ligatures w14:val="none"/>
               </w:rPr>
-              <w:t>Значення клітинки</w:t>
-            </w:r>
-          </w:p>
-        </w:tc>
-        <w:tc>
-          <w:tcPr>
-            <w:tcW w:w="2224" w:type="dxa"/>
-            <w:tcBorders>
-              <w:top w:val="single" w:sz="8" w:space="0" w:color="808080"/>
-              <w:left w:val="nil"/>
-              <w:bottom w:val="single" w:sz="8" w:space="0" w:color="808080"/>
-              <w:right w:val="nil"/>
-            </w:tcBorders>
-            <w:shd w:val="clear" w:color="auto" w:fill="auto"/>
-            <w:noWrap/>
-            <w:vAlign w:val="bottom"/>
-            <w:hideMark/>
-          </w:tcPr>
-          <w:p>
-            <w:pPr>
-              <w:spacing w:before="0" w:after="0" w:line="240" w:lineRule="auto"/>
-              <w:ind w:firstLine="0"/>
-              <w:jc w:val="center"/>
+              <w:t>Значення</w:t>
+            </w:r>
+            <w:proofErr w:type="spellEnd"/>
+            <w:r>
               <w:rPr>
                 <w:rFonts w:ascii="Calibri" w:eastAsia="Times New Roman" w:hAnsi="Calibri" w:cs="Times New Roman"/>
                 <w:b/>
@@ -6071,7 +7542,9 @@
                 <w:lang w:val="en-US"/>
                 <w14:ligatures w14:val="none"/>
               </w:rPr>
-            </w:pPr>
+              <w:t xml:space="preserve"> </w:t>
+            </w:r>
+            <w:proofErr w:type="spellStart"/>
             <w:r>
               <w:rPr>
                 <w:rFonts w:ascii="Calibri" w:eastAsia="Times New Roman" w:hAnsi="Calibri" w:cs="Times New Roman"/>
@@ -6083,13 +7556,14 @@
                 <w:lang w:val="en-US"/>
                 <w14:ligatures w14:val="none"/>
               </w:rPr>
-              <w:t>Формула</w:t>
-            </w:r>
-          </w:p>
-        </w:tc>
-        <w:tc>
-          <w:tcPr>
-            <w:tcW w:w="1730" w:type="dxa"/>
+              <w:t>клітинки</w:t>
+            </w:r>
+            <w:proofErr w:type="spellEnd"/>
+          </w:p>
+        </w:tc>
+        <w:tc>
+          <w:tcPr>
+            <w:tcW w:w="2224" w:type="dxa"/>
             <w:tcBorders>
               <w:top w:val="single" w:sz="8" w:space="0" w:color="808080"/>
               <w:left w:val="nil"/>
@@ -6117,6 +7591,7 @@
                 <w14:ligatures w14:val="none"/>
               </w:rPr>
             </w:pPr>
+            <w:proofErr w:type="spellStart"/>
             <w:r>
               <w:rPr>
                 <w:rFonts w:ascii="Calibri" w:eastAsia="Times New Roman" w:hAnsi="Calibri" w:cs="Times New Roman"/>
@@ -6128,13 +7603,14 @@
                 <w:lang w:val="en-US"/>
                 <w14:ligatures w14:val="none"/>
               </w:rPr>
-              <w:t>Стан</w:t>
-            </w:r>
-          </w:p>
-        </w:tc>
-        <w:tc>
-          <w:tcPr>
-            <w:tcW w:w="880" w:type="dxa"/>
+              <w:t>Формула</w:t>
+            </w:r>
+            <w:proofErr w:type="spellEnd"/>
+          </w:p>
+        </w:tc>
+        <w:tc>
+          <w:tcPr>
+            <w:tcW w:w="1730" w:type="dxa"/>
             <w:tcBorders>
               <w:top w:val="single" w:sz="8" w:space="0" w:color="808080"/>
               <w:left w:val="nil"/>
@@ -6162,6 +7638,7 @@
                 <w14:ligatures w14:val="none"/>
               </w:rPr>
             </w:pPr>
+            <w:proofErr w:type="spellStart"/>
             <w:r>
               <w:rPr>
                 <w:rFonts w:ascii="Calibri" w:eastAsia="Times New Roman" w:hAnsi="Calibri" w:cs="Times New Roman"/>
@@ -6173,8 +7650,56 @@
                 <w:lang w:val="en-US"/>
                 <w14:ligatures w14:val="none"/>
               </w:rPr>
+              <w:t>Стан</w:t>
+            </w:r>
+            <w:proofErr w:type="spellEnd"/>
+          </w:p>
+        </w:tc>
+        <w:tc>
+          <w:tcPr>
+            <w:tcW w:w="880" w:type="dxa"/>
+            <w:tcBorders>
+              <w:top w:val="single" w:sz="8" w:space="0" w:color="808080"/>
+              <w:left w:val="nil"/>
+              <w:bottom w:val="single" w:sz="8" w:space="0" w:color="808080"/>
+              <w:right w:val="nil"/>
+            </w:tcBorders>
+            <w:shd w:val="clear" w:color="auto" w:fill="auto"/>
+            <w:noWrap/>
+            <w:vAlign w:val="bottom"/>
+            <w:hideMark/>
+          </w:tcPr>
+          <w:p>
+            <w:pPr>
+              <w:spacing w:before="0" w:after="0" w:line="240" w:lineRule="auto"/>
+              <w:ind w:firstLine="0"/>
+              <w:jc w:val="center"/>
+              <w:rPr>
+                <w:rFonts w:ascii="Calibri" w:eastAsia="Times New Roman" w:hAnsi="Calibri" w:cs="Times New Roman"/>
+                <w:b/>
+                <w:bCs/>
+                <w:color w:val="000080"/>
+                <w:kern w:val="0"/>
+                <w:sz w:val="22"/>
+                <w:lang w:val="en-US"/>
+                <w14:ligatures w14:val="none"/>
+              </w:rPr>
+            </w:pPr>
+            <w:proofErr w:type="spellStart"/>
+            <w:r>
+              <w:rPr>
+                <w:rFonts w:ascii="Calibri" w:eastAsia="Times New Roman" w:hAnsi="Calibri" w:cs="Times New Roman"/>
+                <w:b/>
+                <w:bCs/>
+                <w:color w:val="000080"/>
+                <w:kern w:val="0"/>
+                <w:sz w:val="22"/>
+                <w:lang w:val="en-US"/>
+                <w14:ligatures w14:val="none"/>
+              </w:rPr>
               <w:t>Допуск</w:t>
             </w:r>
+            <w:proofErr w:type="spellEnd"/>
           </w:p>
         </w:tc>
       </w:tr>
@@ -6402,6 +7927,7 @@
                 <w14:ligatures w14:val="none"/>
               </w:rPr>
             </w:pPr>
+            <w:proofErr w:type="spellStart"/>
             <w:r>
               <w:rPr>
                 <w:rFonts w:ascii="Calibri" w:eastAsia="Times New Roman" w:hAnsi="Calibri" w:cs="Times New Roman"/>
@@ -6413,6 +7939,7 @@
               </w:rPr>
               <w:t>Зв'язування</w:t>
             </w:r>
+            <w:proofErr w:type="spellEnd"/>
           </w:p>
         </w:tc>
         <w:tc>
@@ -6679,6 +8206,7 @@
                 <w14:ligatures w14:val="none"/>
               </w:rPr>
             </w:pPr>
+            <w:proofErr w:type="spellStart"/>
             <w:r>
               <w:rPr>
                 <w:rFonts w:ascii="Calibri" w:eastAsia="Times New Roman" w:hAnsi="Calibri" w:cs="Times New Roman"/>
@@ -6690,6 +8218,7 @@
               </w:rPr>
               <w:t>Зв'язування</w:t>
             </w:r>
+            <w:proofErr w:type="spellEnd"/>
           </w:p>
         </w:tc>
         <w:tc>
@@ -6956,17 +8485,43 @@
                 <w14:ligatures w14:val="none"/>
               </w:rPr>
             </w:pPr>
-            <w:r>
-              <w:rPr>
-                <w:rFonts w:ascii="Calibri" w:eastAsia="Times New Roman" w:hAnsi="Calibri" w:cs="Times New Roman"/>
-                <w:color w:val="000000"/>
-                <w:kern w:val="0"/>
-                <w:sz w:val="22"/>
-                <w:lang w:val="en-US"/>
-                <w14:ligatures w14:val="none"/>
-              </w:rPr>
-              <w:t>Без зв'язування</w:t>
-            </w:r>
+            <w:proofErr w:type="spellStart"/>
+            <w:r>
+              <w:rPr>
+                <w:rFonts w:ascii="Calibri" w:eastAsia="Times New Roman" w:hAnsi="Calibri" w:cs="Times New Roman"/>
+                <w:color w:val="000000"/>
+                <w:kern w:val="0"/>
+                <w:sz w:val="22"/>
+                <w:lang w:val="en-US"/>
+                <w14:ligatures w14:val="none"/>
+              </w:rPr>
+              <w:t>Без</w:t>
+            </w:r>
+            <w:proofErr w:type="spellEnd"/>
+            <w:r>
+              <w:rPr>
+                <w:rFonts w:ascii="Calibri" w:eastAsia="Times New Roman" w:hAnsi="Calibri" w:cs="Times New Roman"/>
+                <w:color w:val="000000"/>
+                <w:kern w:val="0"/>
+                <w:sz w:val="22"/>
+                <w:lang w:val="en-US"/>
+                <w14:ligatures w14:val="none"/>
+              </w:rPr>
+              <w:t xml:space="preserve"> </w:t>
+            </w:r>
+            <w:proofErr w:type="spellStart"/>
+            <w:r>
+              <w:rPr>
+                <w:rFonts w:ascii="Calibri" w:eastAsia="Times New Roman" w:hAnsi="Calibri" w:cs="Times New Roman"/>
+                <w:color w:val="000000"/>
+                <w:kern w:val="0"/>
+                <w:sz w:val="22"/>
+                <w:lang w:val="en-US"/>
+                <w14:ligatures w14:val="none"/>
+              </w:rPr>
+              <w:t>зв'язування</w:t>
+            </w:r>
+            <w:proofErr w:type="spellEnd"/>
           </w:p>
         </w:tc>
         <w:tc>
@@ -7233,17 +8788,43 @@
                 <w14:ligatures w14:val="none"/>
               </w:rPr>
             </w:pPr>
-            <w:r>
-              <w:rPr>
-                <w:rFonts w:ascii="Calibri" w:eastAsia="Times New Roman" w:hAnsi="Calibri" w:cs="Times New Roman"/>
-                <w:color w:val="000000"/>
-                <w:kern w:val="0"/>
-                <w:sz w:val="22"/>
-                <w:lang w:val="en-US"/>
-                <w14:ligatures w14:val="none"/>
-              </w:rPr>
-              <w:t>Без зв'язування</w:t>
-            </w:r>
+            <w:proofErr w:type="spellStart"/>
+            <w:r>
+              <w:rPr>
+                <w:rFonts w:ascii="Calibri" w:eastAsia="Times New Roman" w:hAnsi="Calibri" w:cs="Times New Roman"/>
+                <w:color w:val="000000"/>
+                <w:kern w:val="0"/>
+                <w:sz w:val="22"/>
+                <w:lang w:val="en-US"/>
+                <w14:ligatures w14:val="none"/>
+              </w:rPr>
+              <w:t>Без</w:t>
+            </w:r>
+            <w:proofErr w:type="spellEnd"/>
+            <w:r>
+              <w:rPr>
+                <w:rFonts w:ascii="Calibri" w:eastAsia="Times New Roman" w:hAnsi="Calibri" w:cs="Times New Roman"/>
+                <w:color w:val="000000"/>
+                <w:kern w:val="0"/>
+                <w:sz w:val="22"/>
+                <w:lang w:val="en-US"/>
+                <w14:ligatures w14:val="none"/>
+              </w:rPr>
+              <w:t xml:space="preserve"> </w:t>
+            </w:r>
+            <w:proofErr w:type="spellStart"/>
+            <w:r>
+              <w:rPr>
+                <w:rFonts w:ascii="Calibri" w:eastAsia="Times New Roman" w:hAnsi="Calibri" w:cs="Times New Roman"/>
+                <w:color w:val="000000"/>
+                <w:kern w:val="0"/>
+                <w:sz w:val="22"/>
+                <w:lang w:val="en-US"/>
+                <w14:ligatures w14:val="none"/>
+              </w:rPr>
+              <w:t>зв'язування</w:t>
+            </w:r>
+            <w:proofErr w:type="spellEnd"/>
           </w:p>
         </w:tc>
         <w:tc>
@@ -7358,8 +8939,45 @@
                 <w:lang w:val="en-US"/>
                 <w14:ligatures w14:val="none"/>
               </w:rPr>
-              <w:t>$D$2=Ціле число</w:t>
-            </w:r>
+              <w:t>$D$2=</w:t>
+            </w:r>
+            <w:proofErr w:type="spellStart"/>
+            <w:r>
+              <w:rPr>
+                <w:rFonts w:ascii="Calibri" w:eastAsia="Times New Roman" w:hAnsi="Calibri" w:cs="Times New Roman"/>
+                <w:color w:val="000000"/>
+                <w:kern w:val="0"/>
+                <w:sz w:val="22"/>
+                <w:lang w:val="en-US"/>
+                <w14:ligatures w14:val="none"/>
+              </w:rPr>
+              <w:t>Ціле</w:t>
+            </w:r>
+            <w:proofErr w:type="spellEnd"/>
+            <w:r>
+              <w:rPr>
+                <w:rFonts w:ascii="Calibri" w:eastAsia="Times New Roman" w:hAnsi="Calibri" w:cs="Times New Roman"/>
+                <w:color w:val="000000"/>
+                <w:kern w:val="0"/>
+                <w:sz w:val="22"/>
+                <w:lang w:val="en-US"/>
+                <w14:ligatures w14:val="none"/>
+              </w:rPr>
+              <w:t xml:space="preserve"> </w:t>
+            </w:r>
+            <w:proofErr w:type="spellStart"/>
+            <w:r>
+              <w:rPr>
+                <w:rFonts w:ascii="Calibri" w:eastAsia="Times New Roman" w:hAnsi="Calibri" w:cs="Times New Roman"/>
+                <w:color w:val="000000"/>
+                <w:kern w:val="0"/>
+                <w:sz w:val="22"/>
+                <w:lang w:val="en-US"/>
+                <w14:ligatures w14:val="none"/>
+              </w:rPr>
+              <w:t>число</w:t>
+            </w:r>
+            <w:proofErr w:type="spellEnd"/>
           </w:p>
         </w:tc>
         <w:tc>
@@ -7632,8 +9250,45 @@
                 <w:lang w:val="en-US"/>
                 <w14:ligatures w14:val="none"/>
               </w:rPr>
-              <w:t>$D$3=Ціле число</w:t>
-            </w:r>
+              <w:t>$D$3=</w:t>
+            </w:r>
+            <w:proofErr w:type="spellStart"/>
+            <w:r>
+              <w:rPr>
+                <w:rFonts w:ascii="Calibri" w:eastAsia="Times New Roman" w:hAnsi="Calibri" w:cs="Times New Roman"/>
+                <w:color w:val="000000"/>
+                <w:kern w:val="0"/>
+                <w:sz w:val="22"/>
+                <w:lang w:val="en-US"/>
+                <w14:ligatures w14:val="none"/>
+              </w:rPr>
+              <w:t>Ціле</w:t>
+            </w:r>
+            <w:proofErr w:type="spellEnd"/>
+            <w:r>
+              <w:rPr>
+                <w:rFonts w:ascii="Calibri" w:eastAsia="Times New Roman" w:hAnsi="Calibri" w:cs="Times New Roman"/>
+                <w:color w:val="000000"/>
+                <w:kern w:val="0"/>
+                <w:sz w:val="22"/>
+                <w:lang w:val="en-US"/>
+                <w14:ligatures w14:val="none"/>
+              </w:rPr>
+              <w:t xml:space="preserve"> </w:t>
+            </w:r>
+            <w:proofErr w:type="spellStart"/>
+            <w:r>
+              <w:rPr>
+                <w:rFonts w:ascii="Calibri" w:eastAsia="Times New Roman" w:hAnsi="Calibri" w:cs="Times New Roman"/>
+                <w:color w:val="000000"/>
+                <w:kern w:val="0"/>
+                <w:sz w:val="22"/>
+                <w:lang w:val="en-US"/>
+                <w14:ligatures w14:val="none"/>
+              </w:rPr>
+              <w:t>число</w:t>
+            </w:r>
+            <w:proofErr w:type="spellEnd"/>
           </w:p>
         </w:tc>
         <w:tc>
@@ -7906,8 +9561,45 @@
                 <w:lang w:val="en-US"/>
                 <w14:ligatures w14:val="none"/>
               </w:rPr>
-              <w:t>$D$4=Ціле число</w:t>
-            </w:r>
+              <w:t>$D$4=</w:t>
+            </w:r>
+            <w:proofErr w:type="spellStart"/>
+            <w:r>
+              <w:rPr>
+                <w:rFonts w:ascii="Calibri" w:eastAsia="Times New Roman" w:hAnsi="Calibri" w:cs="Times New Roman"/>
+                <w:color w:val="000000"/>
+                <w:kern w:val="0"/>
+                <w:sz w:val="22"/>
+                <w:lang w:val="en-US"/>
+                <w14:ligatures w14:val="none"/>
+              </w:rPr>
+              <w:t>Ціле</w:t>
+            </w:r>
+            <w:proofErr w:type="spellEnd"/>
+            <w:r>
+              <w:rPr>
+                <w:rFonts w:ascii="Calibri" w:eastAsia="Times New Roman" w:hAnsi="Calibri" w:cs="Times New Roman"/>
+                <w:color w:val="000000"/>
+                <w:kern w:val="0"/>
+                <w:sz w:val="22"/>
+                <w:lang w:val="en-US"/>
+                <w14:ligatures w14:val="none"/>
+              </w:rPr>
+              <w:t xml:space="preserve"> </w:t>
+            </w:r>
+            <w:proofErr w:type="spellStart"/>
+            <w:r>
+              <w:rPr>
+                <w:rFonts w:ascii="Calibri" w:eastAsia="Times New Roman" w:hAnsi="Calibri" w:cs="Times New Roman"/>
+                <w:color w:val="000000"/>
+                <w:kern w:val="0"/>
+                <w:sz w:val="22"/>
+                <w:lang w:val="en-US"/>
+                <w14:ligatures w14:val="none"/>
+              </w:rPr>
+              <w:t>число</w:t>
+            </w:r>
+            <w:proofErr w:type="spellEnd"/>
           </w:p>
         </w:tc>
         <w:tc>
@@ -8131,8 +9823,16 @@
         <w:rPr>
           <w:lang w:val="en-US"/>
         </w:rPr>
-        <w:t>Python SciPy</w:t>
+        <w:t xml:space="preserve">Python </w:t>
       </w:r>
+      <w:proofErr w:type="spellStart"/>
+      <w:r>
+        <w:rPr>
+          <w:lang w:val="en-US"/>
+        </w:rPr>
+        <w:t>SciPy</w:t>
+      </w:r>
+      <w:proofErr w:type="spellEnd"/>
     </w:p>
     <w:p>
       <w:pPr>
@@ -8141,8 +9841,13 @@
           <w:lang w:val="en-US"/>
         </w:rPr>
       </w:pPr>
+      <w:proofErr w:type="spellStart"/>
       <w:r>
-        <w:t xml:space="preserve">Лістінг </w:t>
+        <w:t>Лістінг</w:t>
+      </w:r>
+      <w:proofErr w:type="spellEnd"/>
+      <w:r>
+        <w:t xml:space="preserve"> </w:t>
       </w:r>
       <w:r>
         <w:rPr>
@@ -8624,7 +10329,33 @@
           <w:lang w:val="en-US"/>
           <w14:ligatures w14:val="none"/>
         </w:rPr>
-        <w:t xml:space="preserve"> success: True</w:t>
+        <w:t xml:space="preserve"> </w:t>
+      </w:r>
+      <w:proofErr w:type="gramStart"/>
+      <w:r>
+        <w:rPr>
+          <w:rFonts w:ascii="Consolas" w:eastAsia="Times New Roman" w:hAnsi="Consolas" w:cs="Consolas"/>
+          <w:color w:val="AAAAAA"/>
+          <w:kern w:val="0"/>
+          <w:sz w:val="20"/>
+          <w:szCs w:val="20"/>
+          <w:lang w:val="en-US"/>
+          <w14:ligatures w14:val="none"/>
+        </w:rPr>
+        <w:t>success</w:t>
+      </w:r>
+      <w:proofErr w:type="gramEnd"/>
+      <w:r>
+        <w:rPr>
+          <w:rFonts w:ascii="Consolas" w:eastAsia="Times New Roman" w:hAnsi="Consolas" w:cs="Consolas"/>
+          <w:color w:val="AAAAAA"/>
+          <w:kern w:val="0"/>
+          <w:sz w:val="20"/>
+          <w:szCs w:val="20"/>
+          <w:lang w:val="en-US"/>
+          <w14:ligatures w14:val="none"/>
+        </w:rPr>
+        <w:t>: True</w:t>
       </w:r>
     </w:p>
     <w:p>
@@ -8671,7 +10402,33 @@
           <w:lang w:val="en-US"/>
           <w14:ligatures w14:val="none"/>
         </w:rPr>
-        <w:t xml:space="preserve">     nit: 13</w:t>
+        <w:t xml:space="preserve">     </w:t>
+      </w:r>
+      <w:proofErr w:type="gramStart"/>
+      <w:r>
+        <w:rPr>
+          <w:rFonts w:ascii="Consolas" w:eastAsia="Times New Roman" w:hAnsi="Consolas" w:cs="Consolas"/>
+          <w:color w:val="AAAAAA"/>
+          <w:kern w:val="0"/>
+          <w:sz w:val="20"/>
+          <w:szCs w:val="20"/>
+          <w:lang w:val="en-US"/>
+          <w14:ligatures w14:val="none"/>
+        </w:rPr>
+        <w:t>nit</w:t>
+      </w:r>
+      <w:proofErr w:type="gramEnd"/>
+      <w:r>
+        <w:rPr>
+          <w:rFonts w:ascii="Consolas" w:eastAsia="Times New Roman" w:hAnsi="Consolas" w:cs="Consolas"/>
+          <w:color w:val="AAAAAA"/>
+          <w:kern w:val="0"/>
+          <w:sz w:val="20"/>
+          <w:szCs w:val="20"/>
+          <w:lang w:val="en-US"/>
+          <w14:ligatures w14:val="none"/>
+        </w:rPr>
+        <w:t>: 13</w:t>
       </w:r>
     </w:p>
     <w:p>
@@ -8719,7 +10476,35 @@
           <w14:ligatures w14:val="none"/>
         </w:rPr>
         <w:lastRenderedPageBreak/>
-        <w:t xml:space="preserve">    njev: 13</w:t>
+        <w:t xml:space="preserve">    </w:t>
+      </w:r>
+      <w:proofErr w:type="spellStart"/>
+      <w:proofErr w:type="gramStart"/>
+      <w:r>
+        <w:rPr>
+          <w:rFonts w:ascii="Consolas" w:eastAsia="Times New Roman" w:hAnsi="Consolas" w:cs="Consolas"/>
+          <w:color w:val="AAAAAA"/>
+          <w:kern w:val="0"/>
+          <w:sz w:val="20"/>
+          <w:szCs w:val="20"/>
+          <w:lang w:val="en-US"/>
+          <w14:ligatures w14:val="none"/>
+        </w:rPr>
+        <w:t>njev</w:t>
+      </w:r>
+      <w:proofErr w:type="spellEnd"/>
+      <w:proofErr w:type="gramEnd"/>
+      <w:r>
+        <w:rPr>
+          <w:rFonts w:ascii="Consolas" w:eastAsia="Times New Roman" w:hAnsi="Consolas" w:cs="Consolas"/>
+          <w:color w:val="AAAAAA"/>
+          <w:kern w:val="0"/>
+          <w:sz w:val="20"/>
+          <w:szCs w:val="20"/>
+          <w:lang w:val="en-US"/>
+          <w14:ligatures w14:val="none"/>
+        </w:rPr>
+        <w:t>: 13</w:t>
       </w:r>
     </w:p>
     <w:p>
@@ -8766,7 +10551,33 @@
           <w:lang w:val="en-US"/>
           <w14:ligatures w14:val="none"/>
         </w:rPr>
-        <w:t xml:space="preserve">  status: 0</w:t>
+        <w:t xml:space="preserve">  </w:t>
+      </w:r>
+      <w:proofErr w:type="gramStart"/>
+      <w:r>
+        <w:rPr>
+          <w:rFonts w:ascii="Consolas" w:eastAsia="Times New Roman" w:hAnsi="Consolas" w:cs="Consolas"/>
+          <w:color w:val="AAAAAA"/>
+          <w:kern w:val="0"/>
+          <w:sz w:val="20"/>
+          <w:szCs w:val="20"/>
+          <w:lang w:val="en-US"/>
+          <w14:ligatures w14:val="none"/>
+        </w:rPr>
+        <w:t>status</w:t>
+      </w:r>
+      <w:proofErr w:type="gramEnd"/>
+      <w:r>
+        <w:rPr>
+          <w:rFonts w:ascii="Consolas" w:eastAsia="Times New Roman" w:hAnsi="Consolas" w:cs="Consolas"/>
+          <w:color w:val="AAAAAA"/>
+          <w:kern w:val="0"/>
+          <w:sz w:val="20"/>
+          <w:szCs w:val="20"/>
+          <w:lang w:val="en-US"/>
+          <w14:ligatures w14:val="none"/>
+        </w:rPr>
+        <w:t>: 0</w:t>
       </w:r>
     </w:p>
     <w:p>
@@ -8813,7 +10624,33 @@
           <w:lang w:val="en-US"/>
           <w14:ligatures w14:val="none"/>
         </w:rPr>
-        <w:t xml:space="preserve">     jac: array([ -2.5,  -4. , -10. ,   0. ])</w:t>
+        <w:t xml:space="preserve">     </w:t>
+      </w:r>
+      <w:proofErr w:type="spellStart"/>
+      <w:r>
+        <w:rPr>
+          <w:rFonts w:ascii="Consolas" w:eastAsia="Times New Roman" w:hAnsi="Consolas" w:cs="Consolas"/>
+          <w:color w:val="AAAAAA"/>
+          <w:kern w:val="0"/>
+          <w:sz w:val="20"/>
+          <w:szCs w:val="20"/>
+          <w:lang w:val="en-US"/>
+          <w14:ligatures w14:val="none"/>
+        </w:rPr>
+        <w:t>jac</w:t>
+      </w:r>
+      <w:proofErr w:type="spellEnd"/>
+      <w:r>
+        <w:rPr>
+          <w:rFonts w:ascii="Consolas" w:eastAsia="Times New Roman" w:hAnsi="Consolas" w:cs="Consolas"/>
+          <w:color w:val="AAAAAA"/>
+          <w:kern w:val="0"/>
+          <w:sz w:val="20"/>
+          <w:szCs w:val="20"/>
+          <w:lang w:val="en-US"/>
+          <w14:ligatures w14:val="none"/>
+        </w:rPr>
+        <w:t>: array([ -2.5,  -4. , -10. ,   0. ])</w:t>
       </w:r>
     </w:p>
     <w:p>
@@ -8860,7 +10697,33 @@
           <w:lang w:val="en-US"/>
           <w14:ligatures w14:val="none"/>
         </w:rPr>
-        <w:t xml:space="preserve">     fun: -15160.000000367403</w:t>
+        <w:t xml:space="preserve">     </w:t>
+      </w:r>
+      <w:proofErr w:type="gramStart"/>
+      <w:r>
+        <w:rPr>
+          <w:rFonts w:ascii="Consolas" w:eastAsia="Times New Roman" w:hAnsi="Consolas" w:cs="Consolas"/>
+          <w:color w:val="AAAAAA"/>
+          <w:kern w:val="0"/>
+          <w:sz w:val="20"/>
+          <w:szCs w:val="20"/>
+          <w:lang w:val="en-US"/>
+          <w14:ligatures w14:val="none"/>
+        </w:rPr>
+        <w:t>fun</w:t>
+      </w:r>
+      <w:proofErr w:type="gramEnd"/>
+      <w:r>
+        <w:rPr>
+          <w:rFonts w:ascii="Consolas" w:eastAsia="Times New Roman" w:hAnsi="Consolas" w:cs="Consolas"/>
+          <w:color w:val="AAAAAA"/>
+          <w:kern w:val="0"/>
+          <w:sz w:val="20"/>
+          <w:szCs w:val="20"/>
+          <w:lang w:val="en-US"/>
+          <w14:ligatures w14:val="none"/>
+        </w:rPr>
+        <w:t>: -15160.000000367403</w:t>
       </w:r>
     </w:p>
     <w:p>
@@ -8907,7 +10770,33 @@
           <w:lang w:val="en-US"/>
           <w14:ligatures w14:val="none"/>
         </w:rPr>
-        <w:t xml:space="preserve">       x: array([  310. ,  1900. ,   678.5])</w:t>
+        <w:t xml:space="preserve">       </w:t>
+      </w:r>
+      <w:proofErr w:type="gramStart"/>
+      <w:r>
+        <w:rPr>
+          <w:rFonts w:ascii="Consolas" w:eastAsia="Times New Roman" w:hAnsi="Consolas" w:cs="Consolas"/>
+          <w:color w:val="AAAAAA"/>
+          <w:kern w:val="0"/>
+          <w:sz w:val="20"/>
+          <w:szCs w:val="20"/>
+          <w:lang w:val="en-US"/>
+          <w14:ligatures w14:val="none"/>
+        </w:rPr>
+        <w:t>x</w:t>
+      </w:r>
+      <w:proofErr w:type="gramEnd"/>
+      <w:r>
+        <w:rPr>
+          <w:rFonts w:ascii="Consolas" w:eastAsia="Times New Roman" w:hAnsi="Consolas" w:cs="Consolas"/>
+          <w:color w:val="AAAAAA"/>
+          <w:kern w:val="0"/>
+          <w:sz w:val="20"/>
+          <w:szCs w:val="20"/>
+          <w:lang w:val="en-US"/>
+          <w14:ligatures w14:val="none"/>
+        </w:rPr>
+        <w:t>: array([  310. ,  1900. ,   678.5])</w:t>
       </w:r>
     </w:p>
     <w:p>
@@ -8954,7 +10843,33 @@
           <w:lang w:val="en-US"/>
           <w14:ligatures w14:val="none"/>
         </w:rPr>
-        <w:t xml:space="preserve"> message: 'Optimization terminated successfully.'</w:t>
+        <w:t xml:space="preserve"> </w:t>
+      </w:r>
+      <w:proofErr w:type="gramStart"/>
+      <w:r>
+        <w:rPr>
+          <w:rFonts w:ascii="Consolas" w:eastAsia="Times New Roman" w:hAnsi="Consolas" w:cs="Consolas"/>
+          <w:color w:val="AAAAAA"/>
+          <w:kern w:val="0"/>
+          <w:sz w:val="20"/>
+          <w:szCs w:val="20"/>
+          <w:lang w:val="en-US"/>
+          <w14:ligatures w14:val="none"/>
+        </w:rPr>
+        <w:t>message</w:t>
+      </w:r>
+      <w:proofErr w:type="gramEnd"/>
+      <w:r>
+        <w:rPr>
+          <w:rFonts w:ascii="Consolas" w:eastAsia="Times New Roman" w:hAnsi="Consolas" w:cs="Consolas"/>
+          <w:color w:val="AAAAAA"/>
+          <w:kern w:val="0"/>
+          <w:sz w:val="20"/>
+          <w:szCs w:val="20"/>
+          <w:lang w:val="en-US"/>
+          <w14:ligatures w14:val="none"/>
+        </w:rPr>
+        <w:t>: 'Optimization terminated successfully.'</w:t>
       </w:r>
     </w:p>
     <w:p>
@@ -9001,7 +10916,35 @@
           <w:lang w:val="en-US"/>
           <w14:ligatures w14:val="none"/>
         </w:rPr>
-        <w:t xml:space="preserve">    nfev: 66</w:t>
+        <w:t xml:space="preserve">    </w:t>
+      </w:r>
+      <w:proofErr w:type="spellStart"/>
+      <w:proofErr w:type="gramStart"/>
+      <w:r>
+        <w:rPr>
+          <w:rFonts w:ascii="Consolas" w:eastAsia="Times New Roman" w:hAnsi="Consolas" w:cs="Consolas"/>
+          <w:color w:val="AAAAAA"/>
+          <w:kern w:val="0"/>
+          <w:sz w:val="20"/>
+          <w:szCs w:val="20"/>
+          <w:lang w:val="en-US"/>
+          <w14:ligatures w14:val="none"/>
+        </w:rPr>
+        <w:t>nfev</w:t>
+      </w:r>
+      <w:proofErr w:type="spellEnd"/>
+      <w:proofErr w:type="gramEnd"/>
+      <w:r>
+        <w:rPr>
+          <w:rFonts w:ascii="Consolas" w:eastAsia="Times New Roman" w:hAnsi="Consolas" w:cs="Consolas"/>
+          <w:color w:val="AAAAAA"/>
+          <w:kern w:val="0"/>
+          <w:sz w:val="20"/>
+          <w:szCs w:val="20"/>
+          <w:lang w:val="en-US"/>
+          <w14:ligatures w14:val="none"/>
+        </w:rPr>
+        <w:t>: 66</w:t>
       </w:r>
     </w:p>
     <w:p>
@@ -9067,23 +11010,409 @@
     </w:p>
     <w:p>
       <w:pPr>
-        <w:autoSpaceDE w:val="0"/>
-        <w:autoSpaceDN w:val="0"/>
-        <w:adjustRightInd w:val="0"/>
-        <w:spacing w:before="0" w:after="0" w:line="240" w:lineRule="auto"/>
-        <w:ind w:firstLine="0"/>
+        <w:pStyle w:val="Heading3"/>
         <w:rPr>
-          <w:rFonts w:ascii="Consolas" w:hAnsi="Consolas" w:cs="Consolas"/>
-          <w:kern w:val="0"/>
+          <w:lang w:val="en-US"/>
+        </w:rPr>
+      </w:pPr>
+      <w:r>
+        <w:t xml:space="preserve">Рішення на </w:t>
+      </w:r>
+      <w:proofErr w:type="spellStart"/>
+      <w:r>
+        <w:rPr>
+          <w:lang w:val="en-US"/>
+        </w:rPr>
+        <w:t>Matlab</w:t>
+      </w:r>
+      <w:proofErr w:type="spellEnd"/>
+    </w:p>
+    <w:p>
+      <w:pPr>
+        <w:rPr>
+          <w:lang w:val="en-US"/>
+        </w:rPr>
+      </w:pPr>
+      <w:proofErr w:type="spellStart"/>
+      <w:r>
+        <w:t>Лістінг</w:t>
+      </w:r>
+      <w:proofErr w:type="spellEnd"/>
+      <w:r>
+        <w:t xml:space="preserve"> </w:t>
+      </w:r>
+      <w:r>
+        <w:rPr>
+          <w:lang w:val="en-US"/>
+        </w:rPr>
+        <w:t>v10.m</w:t>
+      </w:r>
+    </w:p>
+    <w:p>
+      <w:pPr>
+        <w:pStyle w:val="Code"/>
+        <w:rPr>
+          <w:rFonts w:cs="Times New Roman"/>
           <w:szCs w:val="24"/>
         </w:rPr>
       </w:pPr>
+      <w:r>
+        <w:rPr>
+          <w:color w:val="0000FF"/>
+        </w:rPr>
+        <w:t>function</w:t>
+      </w:r>
+      <w:r>
+        <w:t xml:space="preserve"> [x,fval] = v10()</w:t>
+      </w:r>
+    </w:p>
+    <w:p>
+      <w:pPr>
+        <w:pStyle w:val="Code"/>
+        <w:rPr>
+          <w:rFonts w:cs="Times New Roman"/>
+          <w:szCs w:val="24"/>
+        </w:rPr>
+      </w:pPr>
+      <w:r>
+        <w:t xml:space="preserve"> </w:t>
+      </w:r>
+    </w:p>
+    <w:p>
+      <w:pPr>
+        <w:pStyle w:val="Code"/>
+        <w:rPr>
+          <w:rFonts w:cs="Times New Roman"/>
+          <w:szCs w:val="24"/>
+        </w:rPr>
+      </w:pPr>
+      <w:r>
+        <w:t xml:space="preserve">    f = @(x) -1.0 * (2.5 * x(1) + 4.0 * x(2) + 10 * x(3));</w:t>
+      </w:r>
+    </w:p>
+    <w:p>
+      <w:pPr>
+        <w:pStyle w:val="Code"/>
+        <w:rPr>
+          <w:rFonts w:cs="Times New Roman"/>
+          <w:szCs w:val="24"/>
+        </w:rPr>
+      </w:pPr>
+      <w:r>
+        <w:t xml:space="preserve">    </w:t>
+      </w:r>
+    </w:p>
+    <w:p>
+      <w:pPr>
+        <w:pStyle w:val="Code"/>
+        <w:rPr>
+          <w:rFonts w:cs="Times New Roman"/>
+          <w:szCs w:val="24"/>
+        </w:rPr>
+      </w:pPr>
+      <w:r>
+        <w:t xml:space="preserve">    </w:t>
+      </w:r>
+      <w:r>
+        <w:rPr>
+          <w:color w:val="0000FF"/>
+        </w:rPr>
+        <w:t>function</w:t>
+      </w:r>
+      <w:r>
+        <w:t xml:space="preserve"> [c, ceq] = confun(x)</w:t>
+      </w:r>
+    </w:p>
+    <w:p>
+      <w:pPr>
+        <w:pStyle w:val="Code"/>
+        <w:rPr>
+          <w:rFonts w:cs="Times New Roman"/>
+          <w:szCs w:val="24"/>
+        </w:rPr>
+      </w:pPr>
+      <w:r>
+        <w:t xml:space="preserve">        </w:t>
+      </w:r>
+      <w:r>
+        <w:rPr>
+          <w:color w:val="228B22"/>
+        </w:rPr>
+        <w:t>% Nonlinear inequality constraints</w:t>
+      </w:r>
+    </w:p>
+    <w:p>
+      <w:pPr>
+        <w:pStyle w:val="Code"/>
+        <w:rPr>
+          <w:rFonts w:cs="Times New Roman"/>
+          <w:szCs w:val="24"/>
+        </w:rPr>
+      </w:pPr>
+      <w:r>
+        <w:t xml:space="preserve">        c = [0.3 * x(1) + 0.5 * x(2) + 2.0 * x(3) - 2400;     </w:t>
+      </w:r>
+    </w:p>
+    <w:p>
+      <w:pPr>
+        <w:pStyle w:val="Code"/>
+        <w:rPr>
+          <w:rFonts w:cs="Times New Roman"/>
+          <w:szCs w:val="24"/>
+        </w:rPr>
+      </w:pPr>
+      <w:r>
+        <w:t xml:space="preserve">             x(1) - 310;</w:t>
+      </w:r>
+    </w:p>
+    <w:p>
+      <w:pPr>
+        <w:pStyle w:val="Code"/>
+        <w:rPr>
+          <w:rFonts w:cs="Times New Roman"/>
+          <w:szCs w:val="24"/>
+        </w:rPr>
+      </w:pPr>
+      <w:r>
+        <w:t xml:space="preserve">             x(2) - 1900;</w:t>
+      </w:r>
+    </w:p>
+    <w:p>
+      <w:pPr>
+        <w:pStyle w:val="Code"/>
+        <w:rPr>
+          <w:rFonts w:cs="Times New Roman"/>
+          <w:szCs w:val="24"/>
+        </w:rPr>
+      </w:pPr>
+      <w:r>
+        <w:t xml:space="preserve">             x(3) - 900];</w:t>
+      </w:r>
+    </w:p>
+    <w:p>
+      <w:pPr>
+        <w:pStyle w:val="Code"/>
+        <w:rPr>
+          <w:rFonts w:cs="Times New Roman"/>
+          <w:szCs w:val="24"/>
+        </w:rPr>
+      </w:pPr>
+      <w:r>
+        <w:t xml:space="preserve">        </w:t>
+      </w:r>
+      <w:r>
+        <w:rPr>
+          <w:color w:val="228B22"/>
+        </w:rPr>
+        <w:t>% Nonlinear equality constraints</w:t>
+      </w:r>
+    </w:p>
+    <w:p>
+      <w:pPr>
+        <w:pStyle w:val="Code"/>
+        <w:rPr>
+          <w:rFonts w:cs="Times New Roman"/>
+          <w:szCs w:val="24"/>
+        </w:rPr>
+      </w:pPr>
+      <w:r>
+        <w:t xml:space="preserve">        ceq = [];</w:t>
+      </w:r>
+    </w:p>
+    <w:p>
+      <w:pPr>
+        <w:pStyle w:val="Code"/>
+        <w:rPr>
+          <w:rFonts w:cs="Times New Roman"/>
+          <w:szCs w:val="24"/>
+        </w:rPr>
+      </w:pPr>
+      <w:r>
+        <w:t xml:space="preserve">    </w:t>
+      </w:r>
+      <w:r>
+        <w:rPr>
+          <w:color w:val="0000FF"/>
+        </w:rPr>
+        <w:t>end</w:t>
+      </w:r>
+    </w:p>
+    <w:p>
+      <w:pPr>
+        <w:pStyle w:val="Code"/>
+        <w:rPr>
+          <w:rFonts w:cs="Times New Roman"/>
+          <w:szCs w:val="24"/>
+        </w:rPr>
+      </w:pPr>
+      <w:r>
+        <w:rPr>
+          <w:color w:val="0000FF"/>
+        </w:rPr>
+        <w:t xml:space="preserve"> </w:t>
+      </w:r>
+    </w:p>
+    <w:p>
+      <w:pPr>
+        <w:pStyle w:val="Code"/>
+        <w:rPr>
+          <w:rFonts w:cs="Times New Roman"/>
+          <w:szCs w:val="24"/>
+        </w:rPr>
+      </w:pPr>
+      <w:r>
+        <w:t xml:space="preserve">    x0 = [0,0,0];</w:t>
+      </w:r>
+    </w:p>
+    <w:p>
+      <w:pPr>
+        <w:pStyle w:val="Code"/>
+        <w:rPr>
+          <w:rFonts w:cs="Times New Roman"/>
+          <w:szCs w:val="24"/>
+        </w:rPr>
+      </w:pPr>
+      <w:r>
+        <w:t xml:space="preserve">    options = optimoptions(@fmincon,</w:t>
+      </w:r>
+      <w:r>
+        <w:rPr>
+          <w:color w:val="A020F0"/>
+        </w:rPr>
+        <w:t>'Algorithm'</w:t>
+      </w:r>
+      <w:r>
+        <w:t>,</w:t>
+      </w:r>
+      <w:r>
+        <w:rPr>
+          <w:color w:val="A020F0"/>
+        </w:rPr>
+        <w:t>'sqp'</w:t>
+      </w:r>
+      <w:r>
+        <w:t>);</w:t>
+      </w:r>
+    </w:p>
+    <w:p>
+      <w:pPr>
+        <w:pStyle w:val="Code"/>
+        <w:rPr>
+          <w:rFonts w:cs="Times New Roman"/>
+          <w:szCs w:val="24"/>
+        </w:rPr>
+      </w:pPr>
+      <w:r>
+        <w:t xml:space="preserve">    [</w:t>
+      </w:r>
+      <w:proofErr w:type="spellStart"/>
+      <w:r>
+        <w:t>x,fval</w:t>
+      </w:r>
+      <w:proofErr w:type="spellEnd"/>
+      <w:r>
+        <w:t xml:space="preserve">] = </w:t>
+      </w:r>
+      <w:proofErr w:type="spellStart"/>
+      <w:r>
+        <w:t>fmincon</w:t>
+      </w:r>
+      <w:proofErr w:type="spellEnd"/>
+      <w:r>
+        <w:t>(f,x0,[],[],[],[],[],[],@</w:t>
+      </w:r>
+      <w:proofErr w:type="spellStart"/>
+      <w:r>
+        <w:t>confun,options</w:t>
+      </w:r>
+      <w:proofErr w:type="spellEnd"/>
+      <w:r>
+        <w:t>);</w:t>
+      </w:r>
+    </w:p>
+    <w:p>
+      <w:pPr>
+        <w:pStyle w:val="Code"/>
+        <w:rPr>
+          <w:rFonts w:cs="Times New Roman"/>
+          <w:szCs w:val="24"/>
+        </w:rPr>
+      </w:pPr>
+      <w:r>
+        <w:t xml:space="preserve"> </w:t>
+      </w:r>
+    </w:p>
+    <w:p>
+      <w:pPr>
+        <w:pStyle w:val="Code"/>
+        <w:rPr>
+          <w:rFonts w:cs="Times New Roman"/>
+          <w:szCs w:val="24"/>
+        </w:rPr>
+      </w:pPr>
+      <w:r>
+        <w:rPr>
+          <w:color w:val="0000FF"/>
+        </w:rPr>
+        <w:t>end</w:t>
+      </w:r>
+    </w:p>
+    <w:p>
+      <w:r>
+        <w:t>Результат:</w:t>
+      </w:r>
+    </w:p>
+    <w:p>
+      <w:pPr>
+        <w:ind w:firstLine="0"/>
+      </w:pPr>
       <w:bookmarkStart w:id="0" w:name="_GoBack"/>
+      <w:r>
+        <w:rPr>
+          <w:noProof/>
+          <w:lang w:val="en-US"/>
+        </w:rPr>
+        <w:drawing>
+          <wp:inline distT="0" distB="0" distL="0" distR="0" wp14:anchorId="08814FF3" wp14:editId="0D4D90C6">
+            <wp:extent cx="4838700" cy="3011070"/>
+            <wp:effectExtent l="0" t="0" r="0" b="0"/>
+            <wp:docPr id="1" name="Picture 1"/>
+            <wp:cNvGraphicFramePr>
+              <a:graphicFrameLocks xmlns:a="http://schemas.openxmlformats.org/drawingml/2006/main" noChangeAspect="1"/>
+            </wp:cNvGraphicFramePr>
+            <a:graphic xmlns:a="http://schemas.openxmlformats.org/drawingml/2006/main">
+              <a:graphicData uri="http://schemas.openxmlformats.org/drawingml/2006/picture">
+                <pic:pic xmlns:pic="http://schemas.openxmlformats.org/drawingml/2006/picture">
+                  <pic:nvPicPr>
+                    <pic:cNvPr id="1" name=""/>
+                    <pic:cNvPicPr/>
+                  </pic:nvPicPr>
+                  <pic:blipFill>
+                    <a:blip r:embed="rId9"/>
+                    <a:stretch>
+                      <a:fillRect/>
+                    </a:stretch>
+                  </pic:blipFill>
+                  <pic:spPr>
+                    <a:xfrm>
+                      <a:off x="0" y="0"/>
+                      <a:ext cx="4864058" cy="3026850"/>
+                    </a:xfrm>
+                    <a:prstGeom prst="rect">
+                      <a:avLst/>
+                    </a:prstGeom>
+                  </pic:spPr>
+                </pic:pic>
+              </a:graphicData>
+            </a:graphic>
+          </wp:inline>
+        </w:drawing>
+      </w:r>
       <w:bookmarkEnd w:id="0"/>
     </w:p>
     <w:sectPr>
-      <w:headerReference w:type="default" r:id="rId9"/>
-      <w:footerReference w:type="default" r:id="rId10"/>
+      <w:headerReference w:type="default" r:id="rId10"/>
+      <w:footerReference w:type="default" r:id="rId11"/>
       <w:pgSz w:w="11906" w:h="16838"/>
       <w:pgMar w:top="1134" w:right="851" w:bottom="1134" w:left="1418" w:header="709" w:footer="709" w:gutter="0"/>
       <w:cols w:space="708"/>
@@ -12262,6 +14591,7 @@
   <w:style w:type="character" w:default="1" w:styleId="DefaultParagraphFont">
     <w:name w:val="Default Paragraph Font"/>
     <w:uiPriority w:val="1"/>
+    <w:semiHidden/>
     <w:unhideWhenUsed/>
   </w:style>
   <w:style w:type="table" w:default="1" w:styleId="TableNormal">
@@ -13081,6 +15411,7 @@
     <w:rsid w:val="00AE4720"/>
     <w:rsid w:val="00B33D78"/>
     <w:rsid w:val="00B40D30"/>
+    <w:rsid w:val="00B908AF"/>
     <w:rsid w:val="00C07B26"/>
     <w:rsid w:val="00C32B74"/>
     <w:rsid w:val="00C75837"/>
@@ -13835,7 +16166,7 @@
 </file>
 
 <file path=customXml/itemProps1.xml><?xml version="1.0" encoding="utf-8"?>
-<ds:datastoreItem xmlns:ds="http://schemas.openxmlformats.org/officeDocument/2006/customXml" ds:itemID="{E34CD801-BF89-47AD-9DA4-B1A0BBF58621}">
+<ds:datastoreItem xmlns:ds="http://schemas.openxmlformats.org/officeDocument/2006/customXml" ds:itemID="{029BCCFE-1324-4787-A8C9-E518F240EE80}">
   <ds:schemaRefs>
     <ds:schemaRef ds:uri="http://schemas.openxmlformats.org/officeDocument/2006/bibliography"/>
   </ds:schemaRefs>

</xml_diff>